<commit_message>
Rapport og DB ændring
</commit_message>
<xml_diff>
--- a/Eksamensprojekt/Louise-Hopfner-Rapport.docx
+++ b/Eksamensprojekt/Louise-Hopfner-Rapport.docx
@@ -44,7 +44,21 @@
         <w:rPr>
           <w:i/>
         </w:rPr>
-        <w:t xml:space="preserve">Webudvikling – Backend </w:t>
+        <w:t xml:space="preserve">Webudvikling – </w:t>
+      </w:r>
+      <w:proofErr w:type="spellStart"/>
+      <w:r>
+        <w:rPr>
+          <w:i/>
+        </w:rPr>
+        <w:t>Backend</w:t>
+      </w:r>
+      <w:proofErr w:type="spellEnd"/>
+      <w:r>
+        <w:rPr>
+          <w:i/>
+        </w:rPr>
+        <w:t xml:space="preserve"> </w:t>
       </w:r>
     </w:p>
     <w:p/>
@@ -133,7 +147,7 @@
           <w:r>
             <w:fldChar w:fldCharType="separate"/>
           </w:r>
-          <w:hyperlink w:anchor="_Toc514960964" w:history="1">
+          <w:hyperlink w:anchor="_Toc515127436" w:history="1">
             <w:r>
               <w:rPr>
                 <w:rStyle w:val="Hyperlink"/>
@@ -160,7 +174,7 @@
                 <w:noProof/>
                 <w:webHidden/>
               </w:rPr>
-              <w:instrText xml:space="preserve"> PAGEREF _Toc514960964 \h </w:instrText>
+              <w:instrText xml:space="preserve"> PAGEREF _Toc515127436 \h </w:instrText>
             </w:r>
             <w:r>
               <w:rPr>
@@ -203,7 +217,7 @@
               <w:lang w:eastAsia="da-DK"/>
             </w:rPr>
           </w:pPr>
-          <w:hyperlink w:anchor="_Toc514960965" w:history="1">
+          <w:hyperlink w:anchor="_Toc515127437" w:history="1">
             <w:r>
               <w:rPr>
                 <w:rStyle w:val="Hyperlink"/>
@@ -230,7 +244,7 @@
                 <w:noProof/>
                 <w:webHidden/>
               </w:rPr>
-              <w:instrText xml:space="preserve"> PAGEREF _Toc514960965 \h </w:instrText>
+              <w:instrText xml:space="preserve"> PAGEREF _Toc515127437 \h </w:instrText>
             </w:r>
             <w:r>
               <w:rPr>
@@ -273,7 +287,7 @@
               <w:lang w:eastAsia="da-DK"/>
             </w:rPr>
           </w:pPr>
-          <w:hyperlink w:anchor="_Toc514960966" w:history="1">
+          <w:hyperlink w:anchor="_Toc515127438" w:history="1">
             <w:r>
               <w:rPr>
                 <w:rStyle w:val="Hyperlink"/>
@@ -300,7 +314,7 @@
                 <w:noProof/>
                 <w:webHidden/>
               </w:rPr>
-              <w:instrText xml:space="preserve"> PAGEREF _Toc514960966 \h </w:instrText>
+              <w:instrText xml:space="preserve"> PAGEREF _Toc515127438 \h </w:instrText>
             </w:r>
             <w:r>
               <w:rPr>
@@ -343,7 +357,7 @@
               <w:lang w:eastAsia="da-DK"/>
             </w:rPr>
           </w:pPr>
-          <w:hyperlink w:anchor="_Toc514960967" w:history="1">
+          <w:hyperlink w:anchor="_Toc515127439" w:history="1">
             <w:r>
               <w:rPr>
                 <w:rStyle w:val="Hyperlink"/>
@@ -370,7 +384,7 @@
                 <w:noProof/>
                 <w:webHidden/>
               </w:rPr>
-              <w:instrText xml:space="preserve"> PAGEREF _Toc514960967 \h </w:instrText>
+              <w:instrText xml:space="preserve"> PAGEREF _Toc515127439 \h </w:instrText>
             </w:r>
             <w:r>
               <w:rPr>
@@ -413,7 +427,7 @@
               <w:lang w:eastAsia="da-DK"/>
             </w:rPr>
           </w:pPr>
-          <w:hyperlink w:anchor="_Toc514960968" w:history="1">
+          <w:hyperlink w:anchor="_Toc515127440" w:history="1">
             <w:r>
               <w:rPr>
                 <w:rStyle w:val="Hyperlink"/>
@@ -440,7 +454,7 @@
                 <w:noProof/>
                 <w:webHidden/>
               </w:rPr>
-              <w:instrText xml:space="preserve"> PAGEREF _Toc514960968 \h </w:instrText>
+              <w:instrText xml:space="preserve"> PAGEREF _Toc515127440 \h </w:instrText>
             </w:r>
             <w:r>
               <w:rPr>
@@ -483,13 +497,13 @@
               <w:lang w:eastAsia="da-DK"/>
             </w:rPr>
           </w:pPr>
-          <w:hyperlink w:anchor="_Toc514960969" w:history="1">
+          <w:hyperlink w:anchor="_Toc515127441" w:history="1">
             <w:r>
               <w:rPr>
                 <w:rStyle w:val="Hyperlink"/>
                 <w:noProof/>
               </w:rPr>
-              <w:t>User story 2 og 3 #</w:t>
+              <w:t>User story 2 # og 3 #</w:t>
             </w:r>
             <w:r>
               <w:rPr>
@@ -510,7 +524,7 @@
                 <w:noProof/>
                 <w:webHidden/>
               </w:rPr>
-              <w:instrText xml:space="preserve"> PAGEREF _Toc514960969 \h </w:instrText>
+              <w:instrText xml:space="preserve"> PAGEREF _Toc515127441 \h </w:instrText>
             </w:r>
             <w:r>
               <w:rPr>
@@ -553,7 +567,7 @@
               <w:lang w:eastAsia="da-DK"/>
             </w:rPr>
           </w:pPr>
-          <w:hyperlink w:anchor="_Toc514960970" w:history="1">
+          <w:hyperlink w:anchor="_Toc515127442" w:history="1">
             <w:r>
               <w:rPr>
                 <w:rStyle w:val="Hyperlink"/>
@@ -580,7 +594,7 @@
                 <w:noProof/>
                 <w:webHidden/>
               </w:rPr>
-              <w:instrText xml:space="preserve"> PAGEREF _Toc514960970 \h </w:instrText>
+              <w:instrText xml:space="preserve"> PAGEREF _Toc515127442 \h </w:instrText>
             </w:r>
             <w:r>
               <w:rPr>
@@ -623,7 +637,7 @@
               <w:lang w:eastAsia="da-DK"/>
             </w:rPr>
           </w:pPr>
-          <w:hyperlink w:anchor="_Toc514960971" w:history="1">
+          <w:hyperlink w:anchor="_Toc515127443" w:history="1">
             <w:r>
               <w:rPr>
                 <w:rStyle w:val="Hyperlink"/>
@@ -650,7 +664,7 @@
                 <w:noProof/>
                 <w:webHidden/>
               </w:rPr>
-              <w:instrText xml:space="preserve"> PAGEREF _Toc514960971 \h </w:instrText>
+              <w:instrText xml:space="preserve"> PAGEREF _Toc515127443 \h </w:instrText>
             </w:r>
             <w:r>
               <w:rPr>
@@ -693,7 +707,7 @@
               <w:lang w:eastAsia="da-DK"/>
             </w:rPr>
           </w:pPr>
-          <w:hyperlink w:anchor="_Toc514960972" w:history="1">
+          <w:hyperlink w:anchor="_Toc515127444" w:history="1">
             <w:r>
               <w:rPr>
                 <w:rStyle w:val="Hyperlink"/>
@@ -720,7 +734,7 @@
                 <w:noProof/>
                 <w:webHidden/>
               </w:rPr>
-              <w:instrText xml:space="preserve"> PAGEREF _Toc514960972 \h </w:instrText>
+              <w:instrText xml:space="preserve"> PAGEREF _Toc515127444 \h </w:instrText>
             </w:r>
             <w:r>
               <w:rPr>
@@ -763,7 +777,7 @@
               <w:lang w:eastAsia="da-DK"/>
             </w:rPr>
           </w:pPr>
-          <w:hyperlink w:anchor="_Toc514960973" w:history="1">
+          <w:hyperlink w:anchor="_Toc515127445" w:history="1">
             <w:r>
               <w:rPr>
                 <w:rStyle w:val="Hyperlink"/>
@@ -790,7 +804,7 @@
                 <w:noProof/>
                 <w:webHidden/>
               </w:rPr>
-              <w:instrText xml:space="preserve"> PAGEREF _Toc514960973 \h </w:instrText>
+              <w:instrText xml:space="preserve"> PAGEREF _Toc515127445 \h </w:instrText>
             </w:r>
             <w:r>
               <w:rPr>
@@ -833,7 +847,7 @@
               <w:lang w:eastAsia="da-DK"/>
             </w:rPr>
           </w:pPr>
-          <w:hyperlink w:anchor="_Toc514960974" w:history="1">
+          <w:hyperlink w:anchor="_Toc515127446" w:history="1">
             <w:r>
               <w:rPr>
                 <w:rStyle w:val="Hyperlink"/>
@@ -860,7 +874,7 @@
                 <w:noProof/>
                 <w:webHidden/>
               </w:rPr>
-              <w:instrText xml:space="preserve"> PAGEREF _Toc514960974 \h </w:instrText>
+              <w:instrText xml:space="preserve"> PAGEREF _Toc515127446 \h </w:instrText>
             </w:r>
             <w:r>
               <w:rPr>
@@ -903,7 +917,7 @@
               <w:lang w:eastAsia="da-DK"/>
             </w:rPr>
           </w:pPr>
-          <w:hyperlink w:anchor="_Toc514960975" w:history="1">
+          <w:hyperlink w:anchor="_Toc515127447" w:history="1">
             <w:r>
               <w:rPr>
                 <w:rStyle w:val="Hyperlink"/>
@@ -930,7 +944,7 @@
                 <w:noProof/>
                 <w:webHidden/>
               </w:rPr>
-              <w:instrText xml:space="preserve"> PAGEREF _Toc514960975 \h </w:instrText>
+              <w:instrText xml:space="preserve"> PAGEREF _Toc515127447 \h </w:instrText>
             </w:r>
             <w:r>
               <w:rPr>
@@ -973,7 +987,7 @@
               <w:lang w:eastAsia="da-DK"/>
             </w:rPr>
           </w:pPr>
-          <w:hyperlink w:anchor="_Toc514960976" w:history="1">
+          <w:hyperlink w:anchor="_Toc515127448" w:history="1">
             <w:r>
               <w:rPr>
                 <w:rStyle w:val="Hyperlink"/>
@@ -1000,7 +1014,7 @@
                 <w:noProof/>
                 <w:webHidden/>
               </w:rPr>
-              <w:instrText xml:space="preserve"> PAGEREF _Toc514960976 \h </w:instrText>
+              <w:instrText xml:space="preserve"> PAGEREF _Toc515127448 \h </w:instrText>
             </w:r>
             <w:r>
               <w:rPr>
@@ -1043,13 +1057,27 @@
               <w:lang w:eastAsia="da-DK"/>
             </w:rPr>
           </w:pPr>
-          <w:hyperlink w:anchor="_Toc514960977" w:history="1">
+          <w:hyperlink w:anchor="_Toc515127449" w:history="1">
             <w:r>
               <w:rPr>
                 <w:rStyle w:val="Hyperlink"/>
                 <w:noProof/>
               </w:rPr>
-              <w:t>Unit Testing</w:t>
+              <w:t>Unit Te</w:t>
+            </w:r>
+            <w:r>
+              <w:rPr>
+                <w:rStyle w:val="Hyperlink"/>
+                <w:noProof/>
+              </w:rPr>
+              <w:t>s</w:t>
+            </w:r>
+            <w:r>
+              <w:rPr>
+                <w:rStyle w:val="Hyperlink"/>
+                <w:noProof/>
+              </w:rPr>
+              <w:t>ting</w:t>
             </w:r>
             <w:r>
               <w:rPr>
@@ -1070,7 +1098,7 @@
                 <w:noProof/>
                 <w:webHidden/>
               </w:rPr>
-              <w:instrText xml:space="preserve"> PAGEREF _Toc514960977 \h </w:instrText>
+              <w:instrText xml:space="preserve"> PAGEREF _Toc515127449 \h </w:instrText>
             </w:r>
             <w:r>
               <w:rPr>
@@ -1113,7 +1141,7 @@
               <w:lang w:eastAsia="da-DK"/>
             </w:rPr>
           </w:pPr>
-          <w:hyperlink w:anchor="_Toc514960978" w:history="1">
+          <w:hyperlink w:anchor="_Toc515127450" w:history="1">
             <w:r>
               <w:rPr>
                 <w:rStyle w:val="Hyperlink"/>
@@ -1140,7 +1168,7 @@
                 <w:noProof/>
                 <w:webHidden/>
               </w:rPr>
-              <w:instrText xml:space="preserve"> PAGEREF _Toc514960978 \h </w:instrText>
+              <w:instrText xml:space="preserve"> PAGEREF _Toc515127450 \h </w:instrText>
             </w:r>
             <w:r>
               <w:rPr>
@@ -1183,13 +1211,13 @@
               <w:lang w:eastAsia="da-DK"/>
             </w:rPr>
           </w:pPr>
-          <w:hyperlink w:anchor="_Toc514960979" w:history="1">
+          <w:hyperlink w:anchor="_Toc515127451" w:history="1">
             <w:r>
               <w:rPr>
                 <w:rStyle w:val="Hyperlink"/>
                 <w:noProof/>
               </w:rPr>
-              <w:t>Logging</w:t>
+              <w:t>Database</w:t>
             </w:r>
             <w:r>
               <w:rPr>
@@ -1210,7 +1238,7 @@
                 <w:noProof/>
                 <w:webHidden/>
               </w:rPr>
-              <w:instrText xml:space="preserve"> PAGEREF _Toc514960979 \h </w:instrText>
+              <w:instrText xml:space="preserve"> PAGEREF _Toc515127451 \h </w:instrText>
             </w:r>
             <w:r>
               <w:rPr>
@@ -1231,6 +1259,76 @@
                 <w:webHidden/>
               </w:rPr>
               <w:t>11</w:t>
+            </w:r>
+            <w:r>
+              <w:rPr>
+                <w:noProof/>
+                <w:webHidden/>
+              </w:rPr>
+              <w:fldChar w:fldCharType="end"/>
+            </w:r>
+          </w:hyperlink>
+        </w:p>
+        <w:p>
+          <w:pPr>
+            <w:pStyle w:val="Indholdsfortegnelse1"/>
+            <w:tabs>
+              <w:tab w:val="right" w:leader="dot" w:pos="9628"/>
+            </w:tabs>
+            <w:rPr>
+              <w:noProof/>
+              <w:szCs w:val="22"/>
+              <w:lang w:eastAsia="da-DK"/>
+            </w:rPr>
+          </w:pPr>
+          <w:hyperlink w:anchor="_Toc515127452" w:history="1">
+            <w:r>
+              <w:rPr>
+                <w:rStyle w:val="Hyperlink"/>
+                <w:noProof/>
+              </w:rPr>
+              <w:t>Videreudvikling</w:t>
+            </w:r>
+            <w:r>
+              <w:rPr>
+                <w:noProof/>
+                <w:webHidden/>
+              </w:rPr>
+              <w:tab/>
+            </w:r>
+            <w:r>
+              <w:rPr>
+                <w:noProof/>
+                <w:webHidden/>
+              </w:rPr>
+              <w:fldChar w:fldCharType="begin"/>
+            </w:r>
+            <w:r>
+              <w:rPr>
+                <w:noProof/>
+                <w:webHidden/>
+              </w:rPr>
+              <w:instrText xml:space="preserve"> PAGEREF _Toc515127452 \h </w:instrText>
+            </w:r>
+            <w:r>
+              <w:rPr>
+                <w:noProof/>
+                <w:webHidden/>
+              </w:rPr>
+            </w:r>
+            <w:r>
+              <w:rPr>
+                <w:noProof/>
+                <w:webHidden/>
+              </w:rPr>
+              <w:fldChar w:fldCharType="separate"/>
+            </w:r>
+            <w:r>
+              <w:rPr>
+                <w:noProof/>
+                <w:webHidden/>
+              </w:rPr>
+              <w:t>12</w:t>
             </w:r>
             <w:r>
               <w:rPr>
@@ -1253,13 +1351,13 @@
               <w:lang w:eastAsia="da-DK"/>
             </w:rPr>
           </w:pPr>
-          <w:hyperlink w:anchor="_Toc514960980" w:history="1">
+          <w:hyperlink w:anchor="_Toc515127453" w:history="1">
             <w:r>
               <w:rPr>
                 <w:rStyle w:val="Hyperlink"/>
                 <w:noProof/>
               </w:rPr>
-              <w:t>Frontend</w:t>
+              <w:t>Login</w:t>
             </w:r>
             <w:r>
               <w:rPr>
@@ -1280,7 +1378,7 @@
                 <w:noProof/>
                 <w:webHidden/>
               </w:rPr>
-              <w:instrText xml:space="preserve"> PAGEREF _Toc514960980 \h </w:instrText>
+              <w:instrText xml:space="preserve"> PAGEREF _Toc515127453 \h </w:instrText>
             </w:r>
             <w:r>
               <w:rPr>
@@ -1300,7 +1398,77 @@
                 <w:noProof/>
                 <w:webHidden/>
               </w:rPr>
-              <w:t>11</w:t>
+              <w:t>12</w:t>
+            </w:r>
+            <w:r>
+              <w:rPr>
+                <w:noProof/>
+                <w:webHidden/>
+              </w:rPr>
+              <w:fldChar w:fldCharType="end"/>
+            </w:r>
+          </w:hyperlink>
+        </w:p>
+        <w:p>
+          <w:pPr>
+            <w:pStyle w:val="Indholdsfortegnelse2"/>
+            <w:tabs>
+              <w:tab w:val="right" w:leader="dot" w:pos="9628"/>
+            </w:tabs>
+            <w:rPr>
+              <w:noProof/>
+              <w:szCs w:val="22"/>
+              <w:lang w:eastAsia="da-DK"/>
+            </w:rPr>
+          </w:pPr>
+          <w:hyperlink w:anchor="_Toc515127454" w:history="1">
+            <w:r>
+              <w:rPr>
+                <w:rStyle w:val="Hyperlink"/>
+                <w:noProof/>
+              </w:rPr>
+              <w:t>Fejlhåndtering</w:t>
+            </w:r>
+            <w:r>
+              <w:rPr>
+                <w:noProof/>
+                <w:webHidden/>
+              </w:rPr>
+              <w:tab/>
+            </w:r>
+            <w:r>
+              <w:rPr>
+                <w:noProof/>
+                <w:webHidden/>
+              </w:rPr>
+              <w:fldChar w:fldCharType="begin"/>
+            </w:r>
+            <w:r>
+              <w:rPr>
+                <w:noProof/>
+                <w:webHidden/>
+              </w:rPr>
+              <w:instrText xml:space="preserve"> PAGEREF _Toc515127454 \h </w:instrText>
+            </w:r>
+            <w:r>
+              <w:rPr>
+                <w:noProof/>
+                <w:webHidden/>
+              </w:rPr>
+            </w:r>
+            <w:r>
+              <w:rPr>
+                <w:noProof/>
+                <w:webHidden/>
+              </w:rPr>
+              <w:fldChar w:fldCharType="separate"/>
+            </w:r>
+            <w:r>
+              <w:rPr>
+                <w:noProof/>
+                <w:webHidden/>
+              </w:rPr>
+              <w:t>12</w:t>
             </w:r>
             <w:r>
               <w:rPr>
@@ -1323,13 +1491,13 @@
               <w:lang w:eastAsia="da-DK"/>
             </w:rPr>
           </w:pPr>
-          <w:hyperlink w:anchor="_Toc514960981" w:history="1">
+          <w:hyperlink w:anchor="_Toc515127455" w:history="1">
             <w:r>
               <w:rPr>
                 <w:rStyle w:val="Hyperlink"/>
                 <w:noProof/>
               </w:rPr>
-              <w:t>Videreudvikling</w:t>
+              <w:t>Referencer</w:t>
             </w:r>
             <w:r>
               <w:rPr>
@@ -1350,7 +1518,7 @@
                 <w:noProof/>
                 <w:webHidden/>
               </w:rPr>
-              <w:instrText xml:space="preserve"> PAGEREF _Toc514960981 \h </w:instrText>
+              <w:instrText xml:space="preserve"> PAGEREF _Toc515127455 \h </w:instrText>
             </w:r>
             <w:r>
               <w:rPr>
@@ -1370,217 +1538,7 @@
                 <w:noProof/>
                 <w:webHidden/>
               </w:rPr>
-              <w:t>11</w:t>
-            </w:r>
-            <w:r>
-              <w:rPr>
-                <w:noProof/>
-                <w:webHidden/>
-              </w:rPr>
-              <w:fldChar w:fldCharType="end"/>
-            </w:r>
-          </w:hyperlink>
-        </w:p>
-        <w:p>
-          <w:pPr>
-            <w:pStyle w:val="Indholdsfortegnelse2"/>
-            <w:tabs>
-              <w:tab w:val="right" w:leader="dot" w:pos="9628"/>
-            </w:tabs>
-            <w:rPr>
-              <w:noProof/>
-              <w:szCs w:val="22"/>
-              <w:lang w:eastAsia="da-DK"/>
-            </w:rPr>
-          </w:pPr>
-          <w:hyperlink w:anchor="_Toc514960982" w:history="1">
-            <w:r>
-              <w:rPr>
-                <w:rStyle w:val="Hyperlink"/>
-                <w:noProof/>
-              </w:rPr>
-              <w:t>Database</w:t>
-            </w:r>
-            <w:r>
-              <w:rPr>
-                <w:noProof/>
-                <w:webHidden/>
-              </w:rPr>
-              <w:tab/>
-            </w:r>
-            <w:r>
-              <w:rPr>
-                <w:noProof/>
-                <w:webHidden/>
-              </w:rPr>
-              <w:fldChar w:fldCharType="begin"/>
-            </w:r>
-            <w:r>
-              <w:rPr>
-                <w:noProof/>
-                <w:webHidden/>
-              </w:rPr>
-              <w:instrText xml:space="preserve"> PAGEREF _Toc514960982 \h </w:instrText>
-            </w:r>
-            <w:r>
-              <w:rPr>
-                <w:noProof/>
-                <w:webHidden/>
-              </w:rPr>
-            </w:r>
-            <w:r>
-              <w:rPr>
-                <w:noProof/>
-                <w:webHidden/>
-              </w:rPr>
-              <w:fldChar w:fldCharType="separate"/>
-            </w:r>
-            <w:r>
-              <w:rPr>
-                <w:noProof/>
-                <w:webHidden/>
-              </w:rPr>
-              <w:t>11</w:t>
-            </w:r>
-            <w:r>
-              <w:rPr>
-                <w:noProof/>
-                <w:webHidden/>
-              </w:rPr>
-              <w:fldChar w:fldCharType="end"/>
-            </w:r>
-          </w:hyperlink>
-        </w:p>
-        <w:p>
-          <w:pPr>
-            <w:pStyle w:val="Indholdsfortegnelse2"/>
-            <w:tabs>
-              <w:tab w:val="right" w:leader="dot" w:pos="9628"/>
-            </w:tabs>
-            <w:rPr>
-              <w:noProof/>
-              <w:szCs w:val="22"/>
-              <w:lang w:eastAsia="da-DK"/>
-            </w:rPr>
-          </w:pPr>
-          <w:hyperlink w:anchor="_Toc514960983" w:history="1">
-            <w:r>
-              <w:rPr>
-                <w:rStyle w:val="Hyperlink"/>
-                <w:noProof/>
-              </w:rPr>
-              <w:t>Login</w:t>
-            </w:r>
-            <w:r>
-              <w:rPr>
-                <w:noProof/>
-                <w:webHidden/>
-              </w:rPr>
-              <w:tab/>
-            </w:r>
-            <w:r>
-              <w:rPr>
-                <w:noProof/>
-                <w:webHidden/>
-              </w:rPr>
-              <w:fldChar w:fldCharType="begin"/>
-            </w:r>
-            <w:r>
-              <w:rPr>
-                <w:noProof/>
-                <w:webHidden/>
-              </w:rPr>
-              <w:instrText xml:space="preserve"> PAGEREF _Toc514960983 \h </w:instrText>
-            </w:r>
-            <w:r>
-              <w:rPr>
-                <w:noProof/>
-                <w:webHidden/>
-              </w:rPr>
-            </w:r>
-            <w:r>
-              <w:rPr>
-                <w:noProof/>
-                <w:webHidden/>
-              </w:rPr>
-              <w:fldChar w:fldCharType="separate"/>
-            </w:r>
-            <w:r>
-              <w:rPr>
-                <w:noProof/>
-                <w:webHidden/>
-              </w:rPr>
-              <w:t>11</w:t>
-            </w:r>
-            <w:r>
-              <w:rPr>
-                <w:noProof/>
-                <w:webHidden/>
-              </w:rPr>
-              <w:fldChar w:fldCharType="end"/>
-            </w:r>
-          </w:hyperlink>
-        </w:p>
-        <w:p>
-          <w:pPr>
-            <w:pStyle w:val="Indholdsfortegnelse1"/>
-            <w:tabs>
-              <w:tab w:val="right" w:leader="dot" w:pos="9628"/>
-            </w:tabs>
-            <w:rPr>
-              <w:noProof/>
-              <w:szCs w:val="22"/>
-              <w:lang w:eastAsia="da-DK"/>
-            </w:rPr>
-          </w:pPr>
-          <w:hyperlink w:anchor="_Toc514960984" w:history="1">
-            <w:r>
-              <w:rPr>
-                <w:rStyle w:val="Hyperlink"/>
-                <w:noProof/>
-              </w:rPr>
-              <w:t>Referencer</w:t>
-            </w:r>
-            <w:r>
-              <w:rPr>
-                <w:noProof/>
-                <w:webHidden/>
-              </w:rPr>
-              <w:tab/>
-            </w:r>
-            <w:r>
-              <w:rPr>
-                <w:noProof/>
-                <w:webHidden/>
-              </w:rPr>
-              <w:fldChar w:fldCharType="begin"/>
-            </w:r>
-            <w:r>
-              <w:rPr>
-                <w:noProof/>
-                <w:webHidden/>
-              </w:rPr>
-              <w:instrText xml:space="preserve"> PAGEREF _Toc514960984 \h </w:instrText>
-            </w:r>
-            <w:r>
-              <w:rPr>
-                <w:noProof/>
-                <w:webHidden/>
-              </w:rPr>
-            </w:r>
-            <w:r>
-              <w:rPr>
-                <w:noProof/>
-                <w:webHidden/>
-              </w:rPr>
-              <w:fldChar w:fldCharType="separate"/>
-            </w:r>
-            <w:r>
-              <w:rPr>
-                <w:noProof/>
-                <w:webHidden/>
-              </w:rPr>
-              <w:t>12</w:t>
+              <w:t>13</w:t>
             </w:r>
             <w:r>
               <w:rPr>
@@ -1620,7 +1578,7 @@
       <w:pPr>
         <w:pStyle w:val="Overskrift1"/>
       </w:pPr>
-      <w:bookmarkStart w:id="0" w:name="_Toc514960964"/>
+      <w:bookmarkStart w:id="0" w:name="_Toc515127436"/>
       <w:r>
         <w:lastRenderedPageBreak/>
         <w:t>Indledning</w:t>
@@ -1637,7 +1595,15 @@
         <w:t xml:space="preserve">Denne rapport beskriver funktionaliteten, </w:t>
       </w:r>
       <w:r>
-        <w:t xml:space="preserve">koden og de kodemæssige valg der er truffet i udviklingen af FeedbackApp. </w:t>
+        <w:t xml:space="preserve">koden og de kodemæssige valg der er truffet i udviklingen af </w:t>
+      </w:r>
+      <w:proofErr w:type="spellStart"/>
+      <w:r>
+        <w:t>FeedbackApp</w:t>
+      </w:r>
+      <w:proofErr w:type="spellEnd"/>
+      <w:r>
+        <w:t xml:space="preserve">. </w:t>
       </w:r>
       <w:r>
         <w:t xml:space="preserve">Rapporten er bygget op, så det første afsnit </w:t>
@@ -1678,7 +1644,15 @@
         <w:fldChar w:fldCharType="end"/>
       </w:r>
       <w:r>
-        <w:t xml:space="preserve"> er en præsentation af FeedbackApp fra et bruger perspektiv. I afsnittet </w:t>
+        <w:t xml:space="preserve"> er en præsentation af </w:t>
+      </w:r>
+      <w:proofErr w:type="spellStart"/>
+      <w:r>
+        <w:t>FeedbackApp</w:t>
+      </w:r>
+      <w:proofErr w:type="spellEnd"/>
+      <w:r>
+        <w:t xml:space="preserve"> fra et bruger perspektiv. I afsnittet </w:t>
       </w:r>
       <w:r>
         <w:rPr>
@@ -1776,15 +1750,27 @@
       </w:r>
     </w:p>
     <w:p>
-      <w:r>
-        <w:t>FeedbackApp er en .NET Core 2.0 MVC webapplikation. Den er udviklet ved brug af Microsoft Visual Studio Community 2017 Version 15.5.7. Den primære kilde brugt i udviklingen af FeedbackApp er bogen Learning ASP.NET Core 2.0</w:t>
+      <w:proofErr w:type="spellStart"/>
+      <w:r>
+        <w:t>FeedbackApp</w:t>
+      </w:r>
+      <w:proofErr w:type="spellEnd"/>
+      <w:r>
+        <w:t xml:space="preserve"> er en .NET Core 2.0 MVC webapplikation. Den er udviklet ved brug af Microsoft Visual Studio Community 2017 Version 15.5.7. Den primære kilde brugt i udviklingen af </w:t>
+      </w:r>
+      <w:proofErr w:type="spellStart"/>
+      <w:r>
+        <w:t>FeedbackApp</w:t>
+      </w:r>
+      <w:proofErr w:type="spellEnd"/>
+      <w:r>
+        <w:t xml:space="preserve"> er bogen Learning ASP.NET Core 2.0</w:t>
       </w:r>
       <w:sdt>
         <w:sdtPr>
           <w:id w:val="1253711363"/>
           <w:citation/>
         </w:sdtPr>
-        <w:sdtEndPr/>
         <w:sdtContent>
           <w:r>
             <w:fldChar w:fldCharType="begin"/>
@@ -1836,7 +1822,7 @@
         <w:pStyle w:val="Overskrift1"/>
       </w:pPr>
       <w:bookmarkStart w:id="1" w:name="_Ref514827987"/>
-      <w:bookmarkStart w:id="2" w:name="_Toc514960965"/>
+      <w:bookmarkStart w:id="2" w:name="_Toc515127437"/>
       <w:r>
         <w:t>Overordnet</w:t>
       </w:r>
@@ -1854,44 +1840,90 @@
         <w:t xml:space="preserve"> jeg beskrive</w:t>
       </w:r>
       <w:r>
-        <w:t xml:space="preserve"> FeedbackApp set fra et bruger perspektiv. Altså, hvad kan appen og hvordan anvendes den. Det vil jeg beskrive ved først at gennemgå den overordnede funktionalitet og derefter de user stories app’en er udviklet ud fra. </w:t>
+        <w:t xml:space="preserve"> </w:t>
+      </w:r>
+      <w:proofErr w:type="spellStart"/>
+      <w:r>
+        <w:t>FeedbackApp</w:t>
+      </w:r>
+      <w:proofErr w:type="spellEnd"/>
+      <w:r>
+        <w:t xml:space="preserve"> set fra et bruger perspektiv. Altså, hvad kan appen og hvordan anvendes den. Det vil jeg beskrive ved først at gennemgå den overordnede funktionalitet og derefter de user </w:t>
+      </w:r>
+      <w:proofErr w:type="spellStart"/>
+      <w:r>
+        <w:t>stories</w:t>
+      </w:r>
+      <w:proofErr w:type="spellEnd"/>
+      <w:r>
+        <w:t xml:space="preserve"> </w:t>
+      </w:r>
+      <w:proofErr w:type="spellStart"/>
+      <w:r>
+        <w:t>app’en</w:t>
+      </w:r>
+      <w:proofErr w:type="spellEnd"/>
+      <w:r>
+        <w:t xml:space="preserve"> er udviklet ud fra. </w:t>
       </w:r>
     </w:p>
     <w:p>
       <w:pPr>
         <w:pStyle w:val="Overskrift2"/>
       </w:pPr>
-      <w:bookmarkStart w:id="3" w:name="_Toc514960966"/>
+      <w:bookmarkStart w:id="3" w:name="_Toc515127438"/>
       <w:r>
         <w:t>Funktionalitet</w:t>
       </w:r>
       <w:bookmarkEnd w:id="3"/>
     </w:p>
     <w:p>
-      <w:r>
-        <w:t xml:space="preserve">FeedbackApp er en webapplikation, hvor en bruger (manager) kan oprette undersøgelser (surveys) med specialiseret feedback. Det vil sige, den feedback en bruger (user) får, når de har besvaret undersøgelsen, afhænger af, hvilke svar de har givet. </w:t>
+      <w:proofErr w:type="spellStart"/>
+      <w:r>
+        <w:t>FeedbackApp</w:t>
+      </w:r>
+      <w:proofErr w:type="spellEnd"/>
+      <w:r>
+        <w:t xml:space="preserve"> er en webapplikation, hvor en bruger (manager) kan oprette undersøgelser (</w:t>
+      </w:r>
+      <w:proofErr w:type="spellStart"/>
+      <w:r>
+        <w:t>surveys</w:t>
+      </w:r>
+      <w:proofErr w:type="spellEnd"/>
+      <w:r>
+        <w:t xml:space="preserve">) med specialiseret feedback. Det vil sige, den feedback en bruger (user) får, når de har besvaret undersøgelsen, afhænger af, hvilke svar de har givet. </w:t>
       </w:r>
     </w:p>
     <w:p>
       <w:pPr>
         <w:pStyle w:val="Overskrift2"/>
       </w:pPr>
-      <w:bookmarkStart w:id="4" w:name="_Toc514960967"/>
-      <w:r>
-        <w:t>User stories</w:t>
+      <w:bookmarkStart w:id="4" w:name="_Toc515127439"/>
+      <w:r>
+        <w:t xml:space="preserve">User </w:t>
+      </w:r>
+      <w:proofErr w:type="spellStart"/>
+      <w:r>
+        <w:t>stories</w:t>
       </w:r>
       <w:bookmarkEnd w:id="4"/>
+      <w:proofErr w:type="spellEnd"/>
     </w:p>
     <w:p>
       <w:r>
-        <w:t>Dette afsnit beskriver de overordnede user stories</w:t>
-      </w:r>
+        <w:t xml:space="preserve">Dette afsnit beskriver de overordnede user </w:t>
+      </w:r>
+      <w:proofErr w:type="spellStart"/>
+      <w:r>
+        <w:t>stories</w:t>
+      </w:r>
+      <w:proofErr w:type="spellEnd"/>
       <w:sdt>
         <w:sdtPr>
           <w:id w:val="174768876"/>
           <w:citation/>
         </w:sdtPr>
-        <w:sdtEndPr/>
         <w:sdtContent>
           <w:r>
             <w:fldChar w:fldCharType="begin"/>
@@ -1920,12 +1952,44 @@
         </w:sdtContent>
       </w:sdt>
       <w:r>
-        <w:t xml:space="preserve"> som funktionaliteten i denne app dækker over. Det er ikke alle user stories der er implementeret endnu. Det vil fremgå tydeligt hvilke der er. </w:t>
+        <w:t xml:space="preserve"> som funktionaliteten i denne app dækker over. Det er ikke alle user </w:t>
+      </w:r>
+      <w:proofErr w:type="spellStart"/>
+      <w:r>
+        <w:t>stories</w:t>
+      </w:r>
+      <w:proofErr w:type="spellEnd"/>
+      <w:r>
+        <w:t xml:space="preserve"> der er implementeret endnu. Det vil fremgå tydeligt hvilke der er. </w:t>
       </w:r>
     </w:p>
     <w:p>
       <w:r>
-        <w:t>Der er defineret to former for brugere af app’en. En manager, der opretter og administrere surveys, og en user, der besvarer surveys.</w:t>
+        <w:t xml:space="preserve">Der er defineret to former for brugere af </w:t>
+      </w:r>
+      <w:proofErr w:type="spellStart"/>
+      <w:r>
+        <w:t>app’en</w:t>
+      </w:r>
+      <w:proofErr w:type="spellEnd"/>
+      <w:r>
+        <w:t xml:space="preserve">. En manager, der opretter og administrere </w:t>
+      </w:r>
+      <w:proofErr w:type="spellStart"/>
+      <w:r>
+        <w:t>surveys</w:t>
+      </w:r>
+      <w:proofErr w:type="spellEnd"/>
+      <w:r>
+        <w:t xml:space="preserve">, og en user, der besvarer </w:t>
+      </w:r>
+      <w:proofErr w:type="spellStart"/>
+      <w:r>
+        <w:t>surveys</w:t>
+      </w:r>
+      <w:proofErr w:type="spellEnd"/>
+      <w:r>
+        <w:t>.</w:t>
       </w:r>
       <w:r>
         <w:t xml:space="preserve"> I </w:t>
@@ -1952,7 +2016,15 @@
         <w:fldChar w:fldCharType="end"/>
       </w:r>
       <w:r>
-        <w:t xml:space="preserve"> kan man se en oversigt over alle overordnede user stories. </w:t>
+        <w:t xml:space="preserve"> kan man se en oversigt over alle overordnede user </w:t>
+      </w:r>
+      <w:proofErr w:type="spellStart"/>
+      <w:r>
+        <w:t>stories</w:t>
+      </w:r>
+      <w:proofErr w:type="spellEnd"/>
+      <w:r>
+        <w:t xml:space="preserve">. </w:t>
       </w:r>
     </w:p>
     <w:tbl>
@@ -2049,7 +2121,15 @@
           </w:tcPr>
           <w:p>
             <w:r>
-              <w:t xml:space="preserve">Som en manager vil jeg gerne oprette en survey. </w:t>
+              <w:t xml:space="preserve">Som en manager vil jeg gerne oprette en </w:t>
+            </w:r>
+            <w:proofErr w:type="spellStart"/>
+            <w:r>
+              <w:t>survey</w:t>
+            </w:r>
+            <w:proofErr w:type="spellEnd"/>
+            <w:r>
+              <w:t xml:space="preserve">. </w:t>
             </w:r>
             <w:r>
               <w:rPr>
@@ -2089,7 +2169,15 @@
           </w:tcPr>
           <w:p>
             <w:r>
-              <w:t xml:space="preserve">Som en manager vil jeg gerne redigere en survey. </w:t>
+              <w:t xml:space="preserve">Som en manager vil jeg gerne redigere en </w:t>
+            </w:r>
+            <w:proofErr w:type="spellStart"/>
+            <w:r>
+              <w:t>survey</w:t>
+            </w:r>
+            <w:proofErr w:type="spellEnd"/>
+            <w:r>
+              <w:t xml:space="preserve">. </w:t>
             </w:r>
             <w:r>
               <w:rPr>
@@ -2129,7 +2217,15 @@
           </w:tcPr>
           <w:p>
             <w:r>
-              <w:t>Som en manager vil jeg gerne åbne eller lukke en survey.</w:t>
+              <w:t xml:space="preserve">Som en manager vil jeg gerne åbne eller lukke en </w:t>
+            </w:r>
+            <w:proofErr w:type="spellStart"/>
+            <w:r>
+              <w:t>survey</w:t>
+            </w:r>
+            <w:proofErr w:type="spellEnd"/>
+            <w:r>
+              <w:t>.</w:t>
             </w:r>
             <w:r>
               <w:rPr>
@@ -2176,7 +2272,15 @@
           </w:tcPr>
           <w:p>
             <w:r>
-              <w:t xml:space="preserve">Som en manager vil jeg gerne prøve en survey. </w:t>
+              <w:t xml:space="preserve">Som en manager vil jeg gerne prøve en </w:t>
+            </w:r>
+            <w:proofErr w:type="spellStart"/>
+            <w:r>
+              <w:t>survey</w:t>
+            </w:r>
+            <w:proofErr w:type="spellEnd"/>
+            <w:r>
+              <w:t xml:space="preserve">. </w:t>
             </w:r>
             <w:r>
               <w:rPr>
@@ -2219,7 +2323,15 @@
               <w:keepNext/>
             </w:pPr>
             <w:r>
-              <w:t>Som en user vil jeg gerne besvare en survey.</w:t>
+              <w:t xml:space="preserve">Som en user vil jeg gerne besvare en </w:t>
+            </w:r>
+            <w:proofErr w:type="spellStart"/>
+            <w:r>
+              <w:t>survey</w:t>
+            </w:r>
+            <w:proofErr w:type="spellEnd"/>
+            <w:r>
+              <w:t>.</w:t>
             </w:r>
             <w:r>
               <w:rPr>
@@ -2265,17 +2377,62 @@
       <w:r>
         <w:t xml:space="preserve">Tabel </w:t>
       </w:r>
-      <w:fldSimple w:instr=" SEQ Tabel \* ARABIC ">
-        <w:r>
-          <w:rPr>
-            <w:noProof/>
-          </w:rPr>
-          <w:t>1</w:t>
-        </w:r>
-      </w:fldSimple>
+      <w:r>
+        <w:fldChar w:fldCharType="begin"/>
+      </w:r>
+      <w:r>
+        <w:instrText xml:space="preserve"> SEQ Tabel \* ARABIC </w:instrText>
+      </w:r>
+      <w:r>
+        <w:fldChar w:fldCharType="separate"/>
+      </w:r>
+      <w:r>
+        <w:rPr>
+          <w:noProof/>
+        </w:rPr>
+        <w:t>1</w:t>
+      </w:r>
+      <w:r>
+        <w:rPr>
+          <w:noProof/>
+        </w:rPr>
+        <w:fldChar w:fldCharType="end"/>
+      </w:r>
       <w:bookmarkEnd w:id="5"/>
       <w:r>
-        <w:t>: Oversigt over user storie i app'en FeedbackApp. Stories markeret med grøn</w:t>
+        <w:t xml:space="preserve">: Oversigt over user </w:t>
+      </w:r>
+      <w:proofErr w:type="spellStart"/>
+      <w:r>
+        <w:t>storie</w:t>
+      </w:r>
+      <w:proofErr w:type="spellEnd"/>
+      <w:r>
+        <w:t xml:space="preserve"> i </w:t>
+      </w:r>
+      <w:proofErr w:type="spellStart"/>
+      <w:r>
+        <w:t>app'en</w:t>
+      </w:r>
+      <w:proofErr w:type="spellEnd"/>
+      <w:r>
+        <w:t xml:space="preserve"> </w:t>
+      </w:r>
+      <w:proofErr w:type="spellStart"/>
+      <w:r>
+        <w:t>FeedbackApp</w:t>
+      </w:r>
+      <w:proofErr w:type="spellEnd"/>
+      <w:r>
+        <w:t xml:space="preserve">. </w:t>
+      </w:r>
+      <w:proofErr w:type="spellStart"/>
+      <w:r>
+        <w:t>Stories</w:t>
+      </w:r>
+      <w:proofErr w:type="spellEnd"/>
+      <w:r>
+        <w:t xml:space="preserve"> markeret med grøn</w:t>
       </w:r>
       <w:r>
         <w:t xml:space="preserve"> </w:t>
@@ -2293,7 +2450,15 @@
         <w:t xml:space="preserve"> </w:t>
       </w:r>
       <w:r>
-        <w:t>er implementeret. Stories markeret med rød</w:t>
+        <w:t xml:space="preserve">er implementeret. </w:t>
+      </w:r>
+      <w:proofErr w:type="spellStart"/>
+      <w:r>
+        <w:t>Stories</w:t>
+      </w:r>
+      <w:proofErr w:type="spellEnd"/>
+      <w:r>
+        <w:t xml:space="preserve"> markeret med rød</w:t>
       </w:r>
       <w:r>
         <w:t xml:space="preserve"> </w:t>
@@ -2316,7 +2481,7 @@
       <w:pPr>
         <w:pStyle w:val="Overskrift3"/>
       </w:pPr>
-      <w:bookmarkStart w:id="7" w:name="_Toc514960968"/>
+      <w:bookmarkStart w:id="7" w:name="_Toc515127440"/>
       <w:r>
         <w:lastRenderedPageBreak/>
         <w:t>User story 1</w:t>
@@ -2341,7 +2506,15 @@
         <w:t>den meste funktionalitet</w:t>
       </w:r>
       <w:r>
-        <w:t xml:space="preserve"> i app’en. </w:t>
+        <w:t xml:space="preserve"> i </w:t>
+      </w:r>
+      <w:proofErr w:type="spellStart"/>
+      <w:r>
+        <w:t>app’en</w:t>
+      </w:r>
+      <w:proofErr w:type="spellEnd"/>
+      <w:r>
+        <w:t xml:space="preserve">. </w:t>
       </w:r>
       <w:r>
         <w:t xml:space="preserve">I dette afsnit </w:t>
@@ -2391,7 +2564,15 @@
         <w:t xml:space="preserve">, </w:t>
       </w:r>
       <w:r>
-        <w:t>hvor en manager kan indtaste en titel og beskrivelse og med en knap oprette en survey og begynde at tilføje spørgsmål. På de næste to sider kan der tilføjes først spørgsmål</w:t>
+        <w:t xml:space="preserve">hvor en manager kan indtaste en titel og beskrivelse og med en knap oprette en </w:t>
+      </w:r>
+      <w:proofErr w:type="spellStart"/>
+      <w:r>
+        <w:t>survey</w:t>
+      </w:r>
+      <w:proofErr w:type="spellEnd"/>
+      <w:r>
+        <w:t xml:space="preserve"> og begynde at tilføje spørgsmål. På de næste to sider kan der tilføjes først spørgsmål</w:t>
       </w:r>
       <w:r>
         <w:t xml:space="preserve">, som vist på </w:t>
@@ -2475,7 +2656,15 @@
         <w:fldChar w:fldCharType="end"/>
       </w:r>
       <w:r>
-        <w:t>. Til sidst sendes manageren tilbage til forsiden, hvor den oprettede survey nu vil fremgå i en tabel</w:t>
+        <w:t xml:space="preserve">. Til sidst sendes manageren tilbage til forsiden, hvor den oprettede </w:t>
+      </w:r>
+      <w:proofErr w:type="spellStart"/>
+      <w:r>
+        <w:t>survey</w:t>
+      </w:r>
+      <w:proofErr w:type="spellEnd"/>
+      <w:r>
+        <w:t xml:space="preserve"> nu vil fremgå i en tabel</w:t>
       </w:r>
       <w:r>
         <w:t>, som det ses på</w:t>
@@ -2577,17 +2766,54 @@
                             <w:r>
                               <w:t xml:space="preserve">Figur </w:t>
                             </w:r>
-                            <w:fldSimple w:instr=" SEQ Figur \* ARABIC ">
-                              <w:r>
-                                <w:rPr>
-                                  <w:noProof/>
-                                </w:rPr>
-                                <w:t>1</w:t>
-                              </w:r>
-                            </w:fldSimple>
+                            <w:r>
+                              <w:fldChar w:fldCharType="begin"/>
+                            </w:r>
+                            <w:r>
+                              <w:instrText xml:space="preserve"> SEQ Figur \* ARABIC </w:instrText>
+                            </w:r>
+                            <w:r>
+                              <w:fldChar w:fldCharType="separate"/>
+                            </w:r>
+                            <w:r>
+                              <w:rPr>
+                                <w:noProof/>
+                              </w:rPr>
+                              <w:t>1</w:t>
+                            </w:r>
+                            <w:r>
+                              <w:rPr>
+                                <w:noProof/>
+                              </w:rPr>
+                              <w:fldChar w:fldCharType="end"/>
+                            </w:r>
                             <w:bookmarkEnd w:id="8"/>
                             <w:r>
-                              <w:t xml:space="preserve">: Forsiden (Home) for en manager, der bruger FeedbackApp. Her er tilføjet en titel og beskrivelse. Derefter kan knappen "Create a new survey" anvendes til at komme i gang med at tilføje spørgsmål, som vist på </w:t>
+                              <w:t xml:space="preserve">: Forsiden (Home) for en manager, der bruger </w:t>
+                            </w:r>
+                            <w:proofErr w:type="spellStart"/>
+                            <w:r>
+                              <w:t>FeedbackApp</w:t>
+                            </w:r>
+                            <w:proofErr w:type="spellEnd"/>
+                            <w:r>
+                              <w:t>. Her er tilføjet en titel og beskrivelse. Derefter kan knappen "</w:t>
+                            </w:r>
+                            <w:proofErr w:type="spellStart"/>
+                            <w:r>
+                              <w:t>Create</w:t>
+                            </w:r>
+                            <w:proofErr w:type="spellEnd"/>
+                            <w:r>
+                              <w:t xml:space="preserve"> a new </w:t>
+                            </w:r>
+                            <w:proofErr w:type="spellStart"/>
+                            <w:r>
+                              <w:t>survey</w:t>
+                            </w:r>
+                            <w:proofErr w:type="spellEnd"/>
+                            <w:r>
+                              <w:t xml:space="preserve">" anvendes til at komme i gang med at tilføje spørgsmål, som vist på </w:t>
                             </w:r>
                             <w:r>
                               <w:fldChar w:fldCharType="begin"/>
@@ -2649,17 +2875,54 @@
                       <w:r>
                         <w:t xml:space="preserve">Figur </w:t>
                       </w:r>
-                      <w:fldSimple w:instr=" SEQ Figur \* ARABIC ">
-                        <w:r>
-                          <w:rPr>
-                            <w:noProof/>
-                          </w:rPr>
-                          <w:t>1</w:t>
-                        </w:r>
-                      </w:fldSimple>
+                      <w:r>
+                        <w:fldChar w:fldCharType="begin"/>
+                      </w:r>
+                      <w:r>
+                        <w:instrText xml:space="preserve"> SEQ Figur \* ARABIC </w:instrText>
+                      </w:r>
+                      <w:r>
+                        <w:fldChar w:fldCharType="separate"/>
+                      </w:r>
+                      <w:r>
+                        <w:rPr>
+                          <w:noProof/>
+                        </w:rPr>
+                        <w:t>1</w:t>
+                      </w:r>
+                      <w:r>
+                        <w:rPr>
+                          <w:noProof/>
+                        </w:rPr>
+                        <w:fldChar w:fldCharType="end"/>
+                      </w:r>
                       <w:bookmarkEnd w:id="9"/>
                       <w:r>
-                        <w:t xml:space="preserve">: Forsiden (Home) for en manager, der bruger FeedbackApp. Her er tilføjet en titel og beskrivelse. Derefter kan knappen "Create a new survey" anvendes til at komme i gang med at tilføje spørgsmål, som vist på </w:t>
+                        <w:t xml:space="preserve">: Forsiden (Home) for en manager, der bruger </w:t>
+                      </w:r>
+                      <w:proofErr w:type="spellStart"/>
+                      <w:r>
+                        <w:t>FeedbackApp</w:t>
+                      </w:r>
+                      <w:proofErr w:type="spellEnd"/>
+                      <w:r>
+                        <w:t>. Her er tilføjet en titel og beskrivelse. Derefter kan knappen "</w:t>
+                      </w:r>
+                      <w:proofErr w:type="spellStart"/>
+                      <w:r>
+                        <w:t>Create</w:t>
+                      </w:r>
+                      <w:proofErr w:type="spellEnd"/>
+                      <w:r>
+                        <w:t xml:space="preserve"> a new </w:t>
+                      </w:r>
+                      <w:proofErr w:type="spellStart"/>
+                      <w:r>
+                        <w:t>survey</w:t>
+                      </w:r>
+                      <w:proofErr w:type="spellEnd"/>
+                      <w:r>
+                        <w:t xml:space="preserve">" anvendes til at komme i gang med at tilføje spørgsmål, som vist på </w:t>
                       </w:r>
                       <w:r>
                         <w:fldChar w:fldCharType="begin"/>
@@ -2785,7 +3048,15 @@
         <w:fldChar w:fldCharType="end"/>
       </w:r>
       <w:r>
-        <w:t xml:space="preserve"> er vist noget feedback med betingelser og prioritet. Kan en bruger ingen dyr lide, vil feedbacken være ”Tak for dine svar. Vi sætter stor pris på dem”. Kan man lide både katte og hunde vil man få ”Du er nok et kattemenneske!” og ”Du er nok et hundemenneske”. Svarer man at man kan lide alle tre dyr, vil man kun få vist ”</w:t>
+        <w:t xml:space="preserve"> er vist noget feedback med betingelser og prioritet. Kan en bruger ingen dyr lide, vil feedbacken være ”Tak for dine svar. Vi sætter stor pris på dem”. Kan man lide både katte og hunde vil man få ”Du er nok et </w:t>
+      </w:r>
+      <w:proofErr w:type="spellStart"/>
+      <w:r>
+        <w:t>kattemenneske</w:t>
+      </w:r>
+      <w:proofErr w:type="spellEnd"/>
+      <w:r>
+        <w:t>!” og ”Du er nok et hundemenneske”. Svarer man at man kan lide alle tre dyr, vil man kun få vist ”</w:t>
       </w:r>
       <w:r>
         <w:t>Du er bare vil med ALLE dyr!</w:t>
@@ -2913,17 +3184,70 @@
                             <w:r>
                               <w:t xml:space="preserve">Figur </w:t>
                             </w:r>
-                            <w:fldSimple w:instr=" SEQ Figur \* ARABIC ">
-                              <w:r>
-                                <w:rPr>
-                                  <w:noProof/>
-                                </w:rPr>
-                                <w:t>2</w:t>
-                              </w:r>
-                            </w:fldSimple>
+                            <w:r>
+                              <w:fldChar w:fldCharType="begin"/>
+                            </w:r>
+                            <w:r>
+                              <w:instrText xml:space="preserve"> SEQ Figur \* ARABIC </w:instrText>
+                            </w:r>
+                            <w:r>
+                              <w:fldChar w:fldCharType="separate"/>
+                            </w:r>
+                            <w:r>
+                              <w:rPr>
+                                <w:noProof/>
+                              </w:rPr>
+                              <w:t>2</w:t>
+                            </w:r>
+                            <w:r>
+                              <w:rPr>
+                                <w:noProof/>
+                              </w:rPr>
+                              <w:fldChar w:fldCharType="end"/>
+                            </w:r>
                             <w:bookmarkEnd w:id="10"/>
                             <w:r>
-                              <w:t xml:space="preserve">: PÅ denne side kan en manager tilføje spørgsmål til den survey hun er ved at oprette. Her er der tilføjet to spørgsmål, og ved brug af knappen "Add question" vil det tredje blive tilføjet. Alle spørgsmål kan slettes eller redigeres. Knappen ”Save Questions and add feedback” sender brugeren videre til feedback siden som vist på </w:t>
+                              <w:t xml:space="preserve">: PÅ denne side kan en manager tilføje spørgsmål til den </w:t>
+                            </w:r>
+                            <w:proofErr w:type="spellStart"/>
+                            <w:r>
+                              <w:t>survey</w:t>
+                            </w:r>
+                            <w:proofErr w:type="spellEnd"/>
+                            <w:r>
+                              <w:t xml:space="preserve"> hun er ved at oprette. Her er der tilføjet to spørgsmål, og ved brug af knappen "</w:t>
+                            </w:r>
+                            <w:proofErr w:type="spellStart"/>
+                            <w:r>
+                              <w:t>Add</w:t>
+                            </w:r>
+                            <w:proofErr w:type="spellEnd"/>
+                            <w:r>
+                              <w:t xml:space="preserve"> </w:t>
+                            </w:r>
+                            <w:proofErr w:type="spellStart"/>
+                            <w:r>
+                              <w:t>question</w:t>
+                            </w:r>
+                            <w:proofErr w:type="spellEnd"/>
+                            <w:r>
+                              <w:t xml:space="preserve">" vil det tredje blive tilføjet. Alle spørgsmål kan slettes eller redigeres. Knappen ”Save </w:t>
+                            </w:r>
+                            <w:proofErr w:type="spellStart"/>
+                            <w:r>
+                              <w:t>Questions</w:t>
+                            </w:r>
+                            <w:proofErr w:type="spellEnd"/>
+                            <w:r>
+                              <w:t xml:space="preserve"> and </w:t>
+                            </w:r>
+                            <w:proofErr w:type="spellStart"/>
+                            <w:r>
+                              <w:t>add</w:t>
+                            </w:r>
+                            <w:proofErr w:type="spellEnd"/>
+                            <w:r>
+                              <w:t xml:space="preserve"> feedback” sender brugeren videre til feedback siden som vist på </w:t>
                             </w:r>
                             <w:r>
                               <w:fldChar w:fldCharType="begin"/>
@@ -3005,17 +3329,70 @@
                       <w:r>
                         <w:t xml:space="preserve">Figur </w:t>
                       </w:r>
-                      <w:fldSimple w:instr=" SEQ Figur \* ARABIC ">
-                        <w:r>
-                          <w:rPr>
-                            <w:noProof/>
-                          </w:rPr>
-                          <w:t>2</w:t>
-                        </w:r>
-                      </w:fldSimple>
+                      <w:r>
+                        <w:fldChar w:fldCharType="begin"/>
+                      </w:r>
+                      <w:r>
+                        <w:instrText xml:space="preserve"> SEQ Figur \* ARABIC </w:instrText>
+                      </w:r>
+                      <w:r>
+                        <w:fldChar w:fldCharType="separate"/>
+                      </w:r>
+                      <w:r>
+                        <w:rPr>
+                          <w:noProof/>
+                        </w:rPr>
+                        <w:t>2</w:t>
+                      </w:r>
+                      <w:r>
+                        <w:rPr>
+                          <w:noProof/>
+                        </w:rPr>
+                        <w:fldChar w:fldCharType="end"/>
+                      </w:r>
                       <w:bookmarkEnd w:id="11"/>
                       <w:r>
-                        <w:t xml:space="preserve">: PÅ denne side kan en manager tilføje spørgsmål til den survey hun er ved at oprette. Her er der tilføjet to spørgsmål, og ved brug af knappen "Add question" vil det tredje blive tilføjet. Alle spørgsmål kan slettes eller redigeres. Knappen ”Save Questions and add feedback” sender brugeren videre til feedback siden som vist på </w:t>
+                        <w:t xml:space="preserve">: PÅ denne side kan en manager tilføje spørgsmål til den </w:t>
+                      </w:r>
+                      <w:proofErr w:type="spellStart"/>
+                      <w:r>
+                        <w:t>survey</w:t>
+                      </w:r>
+                      <w:proofErr w:type="spellEnd"/>
+                      <w:r>
+                        <w:t xml:space="preserve"> hun er ved at oprette. Her er der tilføjet to spørgsmål, og ved brug af knappen "</w:t>
+                      </w:r>
+                      <w:proofErr w:type="spellStart"/>
+                      <w:r>
+                        <w:t>Add</w:t>
+                      </w:r>
+                      <w:proofErr w:type="spellEnd"/>
+                      <w:r>
+                        <w:t xml:space="preserve"> </w:t>
+                      </w:r>
+                      <w:proofErr w:type="spellStart"/>
+                      <w:r>
+                        <w:t>question</w:t>
+                      </w:r>
+                      <w:proofErr w:type="spellEnd"/>
+                      <w:r>
+                        <w:t xml:space="preserve">" vil det tredje blive tilføjet. Alle spørgsmål kan slettes eller redigeres. Knappen ”Save </w:t>
+                      </w:r>
+                      <w:proofErr w:type="spellStart"/>
+                      <w:r>
+                        <w:t>Questions</w:t>
+                      </w:r>
+                      <w:proofErr w:type="spellEnd"/>
+                      <w:r>
+                        <w:t xml:space="preserve"> and </w:t>
+                      </w:r>
+                      <w:proofErr w:type="spellStart"/>
+                      <w:r>
+                        <w:t>add</w:t>
+                      </w:r>
+                      <w:proofErr w:type="spellEnd"/>
+                      <w:r>
+                        <w:t xml:space="preserve"> feedback” sender brugeren videre til feedback siden som vist på </w:t>
                       </w:r>
                       <w:r>
                         <w:fldChar w:fldCharType="begin"/>
@@ -3130,14 +3507,27 @@
                             <w:r>
                               <w:t xml:space="preserve">Figur </w:t>
                             </w:r>
-                            <w:fldSimple w:instr=" SEQ Figur \* ARABIC ">
-                              <w:r>
-                                <w:rPr>
-                                  <w:noProof/>
-                                </w:rPr>
-                                <w:t>3</w:t>
-                              </w:r>
-                            </w:fldSimple>
+                            <w:r>
+                              <w:fldChar w:fldCharType="begin"/>
+                            </w:r>
+                            <w:r>
+                              <w:instrText xml:space="preserve"> SEQ Figur \* ARABIC </w:instrText>
+                            </w:r>
+                            <w:r>
+                              <w:fldChar w:fldCharType="separate"/>
+                            </w:r>
+                            <w:r>
+                              <w:rPr>
+                                <w:noProof/>
+                              </w:rPr>
+                              <w:t>3</w:t>
+                            </w:r>
+                            <w:r>
+                              <w:rPr>
+                                <w:noProof/>
+                              </w:rPr>
+                              <w:fldChar w:fldCharType="end"/>
+                            </w:r>
                             <w:bookmarkEnd w:id="12"/>
                             <w:r>
                               <w:t xml:space="preserve">: Den øverste del af feedback siden. Her kan der tilføjes en feedback tekst, betingelser for at feedback vises samt en prioritet. På </w:t>
@@ -3200,14 +3590,27 @@
                       <w:r>
                         <w:t xml:space="preserve">Figur </w:t>
                       </w:r>
-                      <w:fldSimple w:instr=" SEQ Figur \* ARABIC ">
-                        <w:r>
-                          <w:rPr>
-                            <w:noProof/>
-                          </w:rPr>
-                          <w:t>3</w:t>
-                        </w:r>
-                      </w:fldSimple>
+                      <w:r>
+                        <w:fldChar w:fldCharType="begin"/>
+                      </w:r>
+                      <w:r>
+                        <w:instrText xml:space="preserve"> SEQ Figur \* ARABIC </w:instrText>
+                      </w:r>
+                      <w:r>
+                        <w:fldChar w:fldCharType="separate"/>
+                      </w:r>
+                      <w:r>
+                        <w:rPr>
+                          <w:noProof/>
+                        </w:rPr>
+                        <w:t>3</w:t>
+                      </w:r>
+                      <w:r>
+                        <w:rPr>
+                          <w:noProof/>
+                        </w:rPr>
+                        <w:fldChar w:fldCharType="end"/>
+                      </w:r>
                       <w:bookmarkEnd w:id="13"/>
                       <w:r>
                         <w:t xml:space="preserve">: Den øverste del af feedback siden. Her kan der tilføjes en feedback tekst, betingelser for at feedback vises samt en prioritet. På </w:t>
@@ -3317,6 +3720,7 @@
       <w:r>
         <w:rPr>
           <w:noProof/>
+          <w:lang w:eastAsia="da-DK"/>
         </w:rPr>
         <w:lastRenderedPageBreak/>
         <mc:AlternateContent>
@@ -3367,27 +3771,72 @@
                                 <w:szCs w:val="28"/>
                               </w:rPr>
                             </w:pPr>
-                            <w:bookmarkStart w:id="14" w:name="_Ref515055091"/>
-                            <w:bookmarkStart w:id="15" w:name="_Ref515055104"/>
+                            <w:bookmarkStart w:id="14" w:name="_Ref515055104"/>
+                            <w:bookmarkStart w:id="15" w:name="_Ref515055091"/>
                             <w:r>
                               <w:t xml:space="preserve">Figur </w:t>
                             </w:r>
-                            <w:fldSimple w:instr=" SEQ Figur \* ARABIC ">
-                              <w:r>
-                                <w:rPr>
-                                  <w:noProof/>
-                                </w:rPr>
-                                <w:t>5</w:t>
-                              </w:r>
-                            </w:fldSimple>
+                            <w:r>
+                              <w:fldChar w:fldCharType="begin"/>
+                            </w:r>
+                            <w:r>
+                              <w:instrText xml:space="preserve"> SEQ Figur \* ARABIC </w:instrText>
+                            </w:r>
+                            <w:r>
+                              <w:fldChar w:fldCharType="separate"/>
+                            </w:r>
+                            <w:r>
+                              <w:rPr>
+                                <w:noProof/>
+                              </w:rPr>
+                              <w:t>5</w:t>
+                            </w:r>
+                            <w:r>
+                              <w:rPr>
+                                <w:noProof/>
+                              </w:rPr>
+                              <w:fldChar w:fldCharType="end"/>
+                            </w:r>
+                            <w:bookmarkEnd w:id="14"/>
+                            <w:r>
+                              <w:t xml:space="preserve">: </w:t>
+                            </w:r>
+                            <w:r>
+                              <w:t xml:space="preserve">Forsiden af </w:t>
+                            </w:r>
+                            <w:proofErr w:type="spellStart"/>
+                            <w:r>
+                              <w:t>FeedbackApp</w:t>
+                            </w:r>
+                            <w:proofErr w:type="spellEnd"/>
+                            <w:r>
+                              <w:t xml:space="preserve"> for en manager når der er tilføjet en </w:t>
+                            </w:r>
+                            <w:proofErr w:type="spellStart"/>
+                            <w:r>
+                              <w:t>survey</w:t>
+                            </w:r>
+                            <w:proofErr w:type="spellEnd"/>
+                            <w:r>
+                              <w:t xml:space="preserve">. Her kan manageren bruge linket ”Try </w:t>
+                            </w:r>
+                            <w:proofErr w:type="spellStart"/>
+                            <w:r>
+                              <w:t>survey</w:t>
+                            </w:r>
+                            <w:proofErr w:type="spellEnd"/>
+                            <w:r>
+                              <w:t xml:space="preserve">” til at afprøve den valgte </w:t>
+                            </w:r>
+                            <w:proofErr w:type="spellStart"/>
+                            <w:r>
+                              <w:t>survey</w:t>
+                            </w:r>
+                            <w:proofErr w:type="spellEnd"/>
+                            <w:r>
+                              <w:t>.</w:t>
+                            </w:r>
                             <w:bookmarkEnd w:id="15"/>
-                            <w:r>
-                              <w:t xml:space="preserve">: </w:t>
-                            </w:r>
-                            <w:r>
-                              <w:t>Forsiden af FeedbackApp for en manager når der er tilføjet en survey. Her kan manageren bruge linket ”Try survey” til at afprøve den valgte survey.</w:t>
-                            </w:r>
-                            <w:bookmarkEnd w:id="14"/>
                           </w:p>
                         </w:txbxContent>
                       </wps:txbx>
@@ -3419,27 +3868,72 @@
                           <w:szCs w:val="28"/>
                         </w:rPr>
                       </w:pPr>
-                      <w:bookmarkStart w:id="16" w:name="_Ref515055091"/>
-                      <w:bookmarkStart w:id="17" w:name="_Ref515055104"/>
+                      <w:bookmarkStart w:id="16" w:name="_Ref515055104"/>
+                      <w:bookmarkStart w:id="17" w:name="_Ref515055091"/>
                       <w:r>
                         <w:t xml:space="preserve">Figur </w:t>
                       </w:r>
-                      <w:fldSimple w:instr=" SEQ Figur \* ARABIC ">
-                        <w:r>
-                          <w:rPr>
-                            <w:noProof/>
-                          </w:rPr>
-                          <w:t>5</w:t>
-                        </w:r>
-                      </w:fldSimple>
+                      <w:r>
+                        <w:fldChar w:fldCharType="begin"/>
+                      </w:r>
+                      <w:r>
+                        <w:instrText xml:space="preserve"> SEQ Figur \* ARABIC </w:instrText>
+                      </w:r>
+                      <w:r>
+                        <w:fldChar w:fldCharType="separate"/>
+                      </w:r>
+                      <w:r>
+                        <w:rPr>
+                          <w:noProof/>
+                        </w:rPr>
+                        <w:t>5</w:t>
+                      </w:r>
+                      <w:r>
+                        <w:rPr>
+                          <w:noProof/>
+                        </w:rPr>
+                        <w:fldChar w:fldCharType="end"/>
+                      </w:r>
+                      <w:bookmarkEnd w:id="16"/>
+                      <w:r>
+                        <w:t xml:space="preserve">: </w:t>
+                      </w:r>
+                      <w:r>
+                        <w:t xml:space="preserve">Forsiden af </w:t>
+                      </w:r>
+                      <w:proofErr w:type="spellStart"/>
+                      <w:r>
+                        <w:t>FeedbackApp</w:t>
+                      </w:r>
+                      <w:proofErr w:type="spellEnd"/>
+                      <w:r>
+                        <w:t xml:space="preserve"> for en manager når der er tilføjet en </w:t>
+                      </w:r>
+                      <w:proofErr w:type="spellStart"/>
+                      <w:r>
+                        <w:t>survey</w:t>
+                      </w:r>
+                      <w:proofErr w:type="spellEnd"/>
+                      <w:r>
+                        <w:t xml:space="preserve">. Her kan manageren bruge linket ”Try </w:t>
+                      </w:r>
+                      <w:proofErr w:type="spellStart"/>
+                      <w:r>
+                        <w:t>survey</w:t>
+                      </w:r>
+                      <w:proofErr w:type="spellEnd"/>
+                      <w:r>
+                        <w:t xml:space="preserve">” til at afprøve den valgte </w:t>
+                      </w:r>
+                      <w:proofErr w:type="spellStart"/>
+                      <w:r>
+                        <w:t>survey</w:t>
+                      </w:r>
+                      <w:proofErr w:type="spellEnd"/>
+                      <w:r>
+                        <w:t>.</w:t>
+                      </w:r>
                       <w:bookmarkEnd w:id="17"/>
-                      <w:r>
-                        <w:t xml:space="preserve">: </w:t>
-                      </w:r>
-                      <w:r>
-                        <w:t>Forsiden af FeedbackApp for en manager når der er tilføjet en survey. Her kan manageren bruge linket ”Try survey” til at afprøve den valgte survey.</w:t>
-                      </w:r>
-                      <w:bookmarkEnd w:id="16"/>
                     </w:p>
                   </w:txbxContent>
                 </v:textbox>
@@ -3562,19 +4056,48 @@
                             <w:r>
                               <w:t xml:space="preserve">Figur </w:t>
                             </w:r>
-                            <w:fldSimple w:instr=" SEQ Figur \* ARABIC ">
-                              <w:r>
-                                <w:rPr>
-                                  <w:noProof/>
-                                </w:rPr>
-                                <w:t>4</w:t>
-                              </w:r>
-                            </w:fldSimple>
+                            <w:r>
+                              <w:fldChar w:fldCharType="begin"/>
+                            </w:r>
+                            <w:r>
+                              <w:instrText xml:space="preserve"> SEQ Figur \* ARABIC </w:instrText>
+                            </w:r>
+                            <w:r>
+                              <w:fldChar w:fldCharType="separate"/>
+                            </w:r>
+                            <w:r>
+                              <w:rPr>
+                                <w:noProof/>
+                              </w:rPr>
+                              <w:t>4</w:t>
+                            </w:r>
+                            <w:r>
+                              <w:rPr>
+                                <w:noProof/>
+                              </w:rPr>
+                              <w:fldChar w:fldCharType="end"/>
+                            </w:r>
                             <w:r>
                               <w:t>:</w:t>
                             </w:r>
                             <w:r>
-                              <w:t xml:space="preserve"> Nederste del af feedback siden. Her vises en tabel med en oversigt over feedback der er tilføjet. Hver feedback kan redigeres og slettes. Knappen ”Finish and go to frontpage”.  Afslutter oprettelsen af en survey og sender manageren tilbage til</w:t>
+                              <w:t xml:space="preserve"> Nederste del af feedback siden. Her vises en tabel med en oversigt over feedback der er tilføjet. Hver feedback kan redigeres og slettes. Knappen ”Finish and go to </w:t>
+                            </w:r>
+                            <w:proofErr w:type="spellStart"/>
+                            <w:r>
+                              <w:t>frontpage</w:t>
+                            </w:r>
+                            <w:proofErr w:type="spellEnd"/>
+                            <w:r>
+                              <w:t xml:space="preserve">”.  Afslutter oprettelsen af en </w:t>
+                            </w:r>
+                            <w:proofErr w:type="spellStart"/>
+                            <w:r>
+                              <w:t>survey</w:t>
+                            </w:r>
+                            <w:proofErr w:type="spellEnd"/>
+                            <w:r>
+                              <w:t xml:space="preserve"> og sender manageren tilbage til</w:t>
                             </w:r>
                             <w:r>
                               <w:t xml:space="preserve"> forsiden.</w:t>
@@ -3610,19 +4133,48 @@
                       <w:r>
                         <w:t xml:space="preserve">Figur </w:t>
                       </w:r>
-                      <w:fldSimple w:instr=" SEQ Figur \* ARABIC ">
-                        <w:r>
-                          <w:rPr>
-                            <w:noProof/>
-                          </w:rPr>
-                          <w:t>4</w:t>
-                        </w:r>
-                      </w:fldSimple>
+                      <w:r>
+                        <w:fldChar w:fldCharType="begin"/>
+                      </w:r>
+                      <w:r>
+                        <w:instrText xml:space="preserve"> SEQ Figur \* ARABIC </w:instrText>
+                      </w:r>
+                      <w:r>
+                        <w:fldChar w:fldCharType="separate"/>
+                      </w:r>
+                      <w:r>
+                        <w:rPr>
+                          <w:noProof/>
+                        </w:rPr>
+                        <w:t>4</w:t>
+                      </w:r>
+                      <w:r>
+                        <w:rPr>
+                          <w:noProof/>
+                        </w:rPr>
+                        <w:fldChar w:fldCharType="end"/>
+                      </w:r>
                       <w:r>
                         <w:t>:</w:t>
                       </w:r>
                       <w:r>
-                        <w:t xml:space="preserve"> Nederste del af feedback siden. Her vises en tabel med en oversigt over feedback der er tilføjet. Hver feedback kan redigeres og slettes. Knappen ”Finish and go to frontpage”.  Afslutter oprettelsen af en survey og sender manageren tilbage til</w:t>
+                        <w:t xml:space="preserve"> Nederste del af feedback siden. Her vises en tabel med en oversigt over feedback der er tilføjet. Hver feedback kan redigeres og slettes. Knappen ”Finish and go to </w:t>
+                      </w:r>
+                      <w:proofErr w:type="spellStart"/>
+                      <w:r>
+                        <w:t>frontpage</w:t>
+                      </w:r>
+                      <w:proofErr w:type="spellEnd"/>
+                      <w:r>
+                        <w:t xml:space="preserve">”.  Afslutter oprettelsen af en </w:t>
+                      </w:r>
+                      <w:proofErr w:type="spellStart"/>
+                      <w:r>
+                        <w:t>survey</w:t>
+                      </w:r>
+                      <w:proofErr w:type="spellEnd"/>
+                      <w:r>
+                        <w:t xml:space="preserve"> og sender manageren tilbage til</w:t>
                       </w:r>
                       <w:r>
                         <w:t xml:space="preserve"> forsiden.</w:t>
@@ -3706,7 +4258,7 @@
           <w:color w:val="FF0000"/>
         </w:rPr>
       </w:pPr>
-      <w:bookmarkStart w:id="18" w:name="_Toc514960969"/>
+      <w:bookmarkStart w:id="18" w:name="_Toc515127441"/>
       <w:r>
         <w:lastRenderedPageBreak/>
         <w:t>User story 2</w:t>
@@ -3738,10 +4290,42 @@
     </w:p>
     <w:p>
       <w:r>
-        <w:t xml:space="preserve">En manager vil gerne redigere en survey (2) eller åbne/lukke en survey (3). </w:t>
-      </w:r>
-      <w:r>
-        <w:t xml:space="preserve">Den første af disse user stories kan gennemføres ved at bruge linket ”Edit Survey”, som vist på </w:t>
+        <w:t xml:space="preserve">En manager vil gerne redigere en </w:t>
+      </w:r>
+      <w:proofErr w:type="spellStart"/>
+      <w:r>
+        <w:t>survey</w:t>
+      </w:r>
+      <w:proofErr w:type="spellEnd"/>
+      <w:r>
+        <w:t xml:space="preserve"> (2) eller åbne/lukke en </w:t>
+      </w:r>
+      <w:proofErr w:type="spellStart"/>
+      <w:r>
+        <w:t>survey</w:t>
+      </w:r>
+      <w:proofErr w:type="spellEnd"/>
+      <w:r>
+        <w:t xml:space="preserve"> (3). </w:t>
+      </w:r>
+      <w:r>
+        <w:t xml:space="preserve">Den første af disse user </w:t>
+      </w:r>
+      <w:proofErr w:type="spellStart"/>
+      <w:r>
+        <w:t>stories</w:t>
+      </w:r>
+      <w:proofErr w:type="spellEnd"/>
+      <w:r>
+        <w:t xml:space="preserve"> kan gennemføres ved at bruge linket ”Edit </w:t>
+      </w:r>
+      <w:proofErr w:type="spellStart"/>
+      <w:r>
+        <w:t>Survey</w:t>
+      </w:r>
+      <w:proofErr w:type="spellEnd"/>
+      <w:r>
+        <w:t xml:space="preserve">”, som vist på </w:t>
       </w:r>
       <w:r>
         <w:fldChar w:fldCharType="begin"/>
@@ -3765,12 +4349,28 @@
         <w:fldChar w:fldCharType="end"/>
       </w:r>
       <w:r>
-        <w:t>. Dette starter samme flow som når man opretter en survey, bare med spørgsmål og feedback tilføjet fra starten. En forbedring af denne user story ville være at gøre det muligt også at redigere titel og beskrivelse.</w:t>
+        <w:t xml:space="preserve">. Dette starter samme flow som når man opretter en </w:t>
+      </w:r>
+      <w:proofErr w:type="spellStart"/>
+      <w:r>
+        <w:t>survey</w:t>
+      </w:r>
+      <w:proofErr w:type="spellEnd"/>
+      <w:r>
+        <w:t>, bare med spørgsmål og feedback tilføjet fra starten. En forbedring af denne user story ville være at gøre det muligt også at redigere titel og beskrivelse.</w:t>
       </w:r>
     </w:p>
     <w:p>
       <w:r>
-        <w:t xml:space="preserve">Åbne/lukke vil kunne åbne og lukke en survey for besvarelser fra almindelige users. </w:t>
+        <w:t xml:space="preserve">Åbne/lukke vil kunne åbne og lukke en </w:t>
+      </w:r>
+      <w:proofErr w:type="spellStart"/>
+      <w:r>
+        <w:t>survey</w:t>
+      </w:r>
+      <w:proofErr w:type="spellEnd"/>
+      <w:r>
+        <w:t xml:space="preserve"> for besvarelser fra almindelige users. </w:t>
       </w:r>
       <w:r>
         <w:t>Dette er ikke implementeret.</w:t>
@@ -3784,7 +4384,7 @@
           <w:color w:val="FF0000"/>
         </w:rPr>
       </w:pPr>
-      <w:bookmarkStart w:id="19" w:name="_Toc514960970"/>
+      <w:bookmarkStart w:id="19" w:name="_Toc515127442"/>
       <w:r>
         <w:t>User story 4</w:t>
       </w:r>
@@ -3826,7 +4426,23 @@
         <w:fldChar w:fldCharType="end"/>
       </w:r>
       <w:r>
-        <w:t xml:space="preserve"> er det muligt for en manager at afprøve en survey med linket ”Try survey”. Dette sender manageren videre til en side, hvor spørgsmål kan besvares og derefter kan den relevante feedback ses. </w:t>
+        <w:t xml:space="preserve"> er det muligt for en manager at afprøve en </w:t>
+      </w:r>
+      <w:proofErr w:type="spellStart"/>
+      <w:r>
+        <w:t>survey</w:t>
+      </w:r>
+      <w:proofErr w:type="spellEnd"/>
+      <w:r>
+        <w:t xml:space="preserve"> med linket ”Try </w:t>
+      </w:r>
+      <w:proofErr w:type="spellStart"/>
+      <w:r>
+        <w:t>survey</w:t>
+      </w:r>
+      <w:proofErr w:type="spellEnd"/>
+      <w:r>
+        <w:t xml:space="preserve">”. Dette sender manageren videre til en side, hvor spørgsmål kan besvares og derefter kan den relevante feedback ses. </w:t>
       </w:r>
       <w:r>
         <w:t xml:space="preserve">Dette er vist på </w:t>
@@ -3937,17 +4553,38 @@
                             <w:r>
                               <w:t xml:space="preserve">Figur </w:t>
                             </w:r>
-                            <w:fldSimple w:instr=" SEQ Figur \* ARABIC ">
-                              <w:r>
-                                <w:rPr>
-                                  <w:noProof/>
-                                </w:rPr>
-                                <w:t>6</w:t>
-                              </w:r>
-                            </w:fldSimple>
+                            <w:r>
+                              <w:fldChar w:fldCharType="begin"/>
+                            </w:r>
+                            <w:r>
+                              <w:instrText xml:space="preserve"> SEQ Figur \* ARABIC </w:instrText>
+                            </w:r>
+                            <w:r>
+                              <w:fldChar w:fldCharType="separate"/>
+                            </w:r>
+                            <w:r>
+                              <w:rPr>
+                                <w:noProof/>
+                              </w:rPr>
+                              <w:t>6</w:t>
+                            </w:r>
+                            <w:r>
+                              <w:rPr>
+                                <w:noProof/>
+                              </w:rPr>
+                              <w:fldChar w:fldCharType="end"/>
+                            </w:r>
                             <w:bookmarkEnd w:id="20"/>
                             <w:r>
-                              <w:t>: PÅ denne side er en manager ved at afprøve en survey.</w:t>
+                              <w:t xml:space="preserve">: PÅ denne side er en manager ved at afprøve en </w:t>
+                            </w:r>
+                            <w:proofErr w:type="spellStart"/>
+                            <w:r>
+                              <w:t>survey</w:t>
+                            </w:r>
+                            <w:proofErr w:type="spellEnd"/>
+                            <w:r>
+                              <w:t>.</w:t>
                             </w:r>
                           </w:p>
                         </w:txbxContent>
@@ -3983,17 +4620,38 @@
                       <w:r>
                         <w:t xml:space="preserve">Figur </w:t>
                       </w:r>
-                      <w:fldSimple w:instr=" SEQ Figur \* ARABIC ">
-                        <w:r>
-                          <w:rPr>
-                            <w:noProof/>
-                          </w:rPr>
-                          <w:t>6</w:t>
-                        </w:r>
-                      </w:fldSimple>
+                      <w:r>
+                        <w:fldChar w:fldCharType="begin"/>
+                      </w:r>
+                      <w:r>
+                        <w:instrText xml:space="preserve"> SEQ Figur \* ARABIC </w:instrText>
+                      </w:r>
+                      <w:r>
+                        <w:fldChar w:fldCharType="separate"/>
+                      </w:r>
+                      <w:r>
+                        <w:rPr>
+                          <w:noProof/>
+                        </w:rPr>
+                        <w:t>6</w:t>
+                      </w:r>
+                      <w:r>
+                        <w:rPr>
+                          <w:noProof/>
+                        </w:rPr>
+                        <w:fldChar w:fldCharType="end"/>
+                      </w:r>
                       <w:bookmarkEnd w:id="21"/>
                       <w:r>
-                        <w:t>: PÅ denne side er en manager ved at afprøve en survey.</w:t>
+                        <w:t xml:space="preserve">: PÅ denne side er en manager ved at afprøve en </w:t>
+                      </w:r>
+                      <w:proofErr w:type="spellStart"/>
+                      <w:r>
+                        <w:t>survey</w:t>
+                      </w:r>
+                      <w:proofErr w:type="spellEnd"/>
+                      <w:r>
+                        <w:t>.</w:t>
                       </w:r>
                     </w:p>
                   </w:txbxContent>
@@ -4123,14 +4781,27 @@
                             <w:r>
                               <w:t xml:space="preserve">Figur </w:t>
                             </w:r>
-                            <w:fldSimple w:instr=" SEQ Figur \* ARABIC ">
-                              <w:r>
-                                <w:rPr>
-                                  <w:noProof/>
-                                </w:rPr>
-                                <w:t>7</w:t>
-                              </w:r>
-                            </w:fldSimple>
+                            <w:r>
+                              <w:fldChar w:fldCharType="begin"/>
+                            </w:r>
+                            <w:r>
+                              <w:instrText xml:space="preserve"> SEQ Figur \* ARABIC </w:instrText>
+                            </w:r>
+                            <w:r>
+                              <w:fldChar w:fldCharType="separate"/>
+                            </w:r>
+                            <w:r>
+                              <w:rPr>
+                                <w:noProof/>
+                              </w:rPr>
+                              <w:t>7</w:t>
+                            </w:r>
+                            <w:r>
+                              <w:rPr>
+                                <w:noProof/>
+                              </w:rPr>
+                              <w:fldChar w:fldCharType="end"/>
+                            </w:r>
                             <w:bookmarkEnd w:id="22"/>
                             <w:r>
                               <w:t xml:space="preserve">: På denne side vises den feedback en bruger vil få, hvis spørgsmålene er besvaret som på </w:t>
@@ -4193,14 +4864,27 @@
                       <w:r>
                         <w:t xml:space="preserve">Figur </w:t>
                       </w:r>
-                      <w:fldSimple w:instr=" SEQ Figur \* ARABIC ">
-                        <w:r>
-                          <w:rPr>
-                            <w:noProof/>
-                          </w:rPr>
-                          <w:t>7</w:t>
-                        </w:r>
-                      </w:fldSimple>
+                      <w:r>
+                        <w:fldChar w:fldCharType="begin"/>
+                      </w:r>
+                      <w:r>
+                        <w:instrText xml:space="preserve"> SEQ Figur \* ARABIC </w:instrText>
+                      </w:r>
+                      <w:r>
+                        <w:fldChar w:fldCharType="separate"/>
+                      </w:r>
+                      <w:r>
+                        <w:rPr>
+                          <w:noProof/>
+                        </w:rPr>
+                        <w:t>7</w:t>
+                      </w:r>
+                      <w:r>
+                        <w:rPr>
+                          <w:noProof/>
+                        </w:rPr>
+                        <w:fldChar w:fldCharType="end"/>
+                      </w:r>
                       <w:bookmarkEnd w:id="23"/>
                       <w:r>
                         <w:t xml:space="preserve">: På denne side vises den feedback en bruger vil få, hvis spørgsmålene er besvaret som på </w:t>
@@ -4303,7 +4987,7 @@
       <w:pPr>
         <w:pStyle w:val="Overskrift3"/>
       </w:pPr>
-      <w:bookmarkStart w:id="24" w:name="_Toc514960971"/>
+      <w:bookmarkStart w:id="24" w:name="_Toc515127443"/>
       <w:r>
         <w:t>User story 5</w:t>
       </w:r>
@@ -4328,13 +5012,37 @@
     </w:p>
     <w:p>
       <w:r>
-        <w:t>Denne user story er halvt implementeret. Som FeedbackApp er nu</w:t>
+        <w:t xml:space="preserve">Denne user story er halvt implementeret. Som </w:t>
+      </w:r>
+      <w:proofErr w:type="spellStart"/>
+      <w:r>
+        <w:t>FeedbackApp</w:t>
+      </w:r>
+      <w:proofErr w:type="spellEnd"/>
+      <w:r>
+        <w:t xml:space="preserve"> er nu</w:t>
       </w:r>
       <w:r>
         <w:t>,</w:t>
       </w:r>
       <w:r>
-        <w:t xml:space="preserve"> er det muligt at besvare en survey. Det gøres af en manager. En user vil skulle gøre det på helt samme måde. De vil få et link til den samme side, som når en manager afprøver en survey. For en user skal besvarelsen bare gemmes, og denne del er ikke implementeret. </w:t>
+        <w:t xml:space="preserve"> er det muligt at besvare en </w:t>
+      </w:r>
+      <w:proofErr w:type="spellStart"/>
+      <w:r>
+        <w:t>survey</w:t>
+      </w:r>
+      <w:proofErr w:type="spellEnd"/>
+      <w:r>
+        <w:t xml:space="preserve">. Det gøres af en manager. En user vil skulle gøre det på helt samme måde. De vil få et link til den samme side, som når en manager afprøver en </w:t>
+      </w:r>
+      <w:proofErr w:type="spellStart"/>
+      <w:r>
+        <w:t>survey</w:t>
+      </w:r>
+      <w:proofErr w:type="spellEnd"/>
+      <w:r>
+        <w:t xml:space="preserve">. For en user skal besvarelsen bare gemmes, og denne del er ikke implementeret. </w:t>
       </w:r>
     </w:p>
     <w:p/>
@@ -4343,7 +5051,7 @@
         <w:pStyle w:val="Overskrift1"/>
       </w:pPr>
       <w:bookmarkStart w:id="25" w:name="_Ref514788000"/>
-      <w:bookmarkStart w:id="26" w:name="_Toc514960972"/>
+      <w:bookmarkStart w:id="26" w:name="_Toc515127444"/>
       <w:r>
         <w:t>Arkitektur</w:t>
       </w:r>
@@ -4352,12 +5060,25 @@
     </w:p>
     <w:p>
       <w:r>
-        <w:t>Dette afsnit indeholder en gennemgang af hvordan FeedbackApp er bygget op fra et udviklingsperspektiv, altså koden. Det er ikke alle dele af koden der vil blive remset op, men i stedet vil dele, der er relevante for arkitektur, design eller vigtig funktionalitet blive gennemgået.</w:t>
+        <w:t xml:space="preserve">Dette afsnit indeholder en gennemgang af hvordan </w:t>
+      </w:r>
+      <w:proofErr w:type="spellStart"/>
+      <w:r>
+        <w:t>FeedbackApp</w:t>
+      </w:r>
+      <w:proofErr w:type="spellEnd"/>
+      <w:r>
+        <w:t xml:space="preserve"> er bygget op fra et udviklingsperspektiv, altså koden. Det er ikke alle dele af koden der vil blive remset op, men i stedet vil dele, der er relevante for arkitektur, design eller vigtig funktionalitet blive gennemgået.</w:t>
       </w:r>
     </w:p>
     <w:p>
-      <w:r>
-        <w:t>FeedbackApp er bygget op</w:t>
+      <w:proofErr w:type="spellStart"/>
+      <w:r>
+        <w:t>FeedbackApp</w:t>
+      </w:r>
+      <w:proofErr w:type="spellEnd"/>
+      <w:r>
+        <w:t xml:space="preserve"> er bygget op</w:t>
       </w:r>
       <w:r>
         <w:t xml:space="preserve"> som en .NET Core 2.0 MVC applikation.</w:t>
@@ -4411,13 +5132,26 @@
         <w:t>Controllers</w:t>
       </w:r>
       <w:r>
-        <w:t xml:space="preserve"> og ViewModels</w:t>
-      </w:r>
+        <w:t xml:space="preserve"> og </w:t>
+      </w:r>
+      <w:proofErr w:type="spellStart"/>
+      <w:r>
+        <w:t>ViewModels</w:t>
+      </w:r>
+      <w:proofErr w:type="spellEnd"/>
       <w:r>
         <w:t>.</w:t>
       </w:r>
       <w:r>
-        <w:t xml:space="preserve"> Infrastructure lag</w:t>
+        <w:t xml:space="preserve"> </w:t>
+      </w:r>
+      <w:proofErr w:type="spellStart"/>
+      <w:r>
+        <w:t>Infrastructure</w:t>
+      </w:r>
+      <w:proofErr w:type="spellEnd"/>
+      <w:r>
+        <w:t xml:space="preserve"> lag</w:t>
       </w:r>
       <w:r>
         <w:t>et</w:t>
@@ -4439,7 +5173,6 @@
           <w:id w:val="1303661378"/>
           <w:citation/>
         </w:sdtPr>
-        <w:sdtEndPr/>
         <w:sdtContent>
           <w:r>
             <w:fldChar w:fldCharType="begin"/>
@@ -4486,7 +5219,15 @@
         <w:t xml:space="preserve"> eksisterer dog stadig, da den handler om, hvilke afhængigheder der er mellem de forskellige klasser. </w:t>
       </w:r>
       <w:r>
-        <w:t xml:space="preserve">Pointen er, at alle compile time afhængigheder skal pege mod Application core laget. </w:t>
+        <w:t xml:space="preserve">Pointen er, at alle </w:t>
+      </w:r>
+      <w:proofErr w:type="spellStart"/>
+      <w:r>
+        <w:t>compile</w:t>
+      </w:r>
+      <w:proofErr w:type="spellEnd"/>
+      <w:r>
+        <w:t xml:space="preserve"> time afhængigheder skal pege mod Application core laget. </w:t>
       </w:r>
       <w:r>
         <w:t xml:space="preserve"> </w:t>
@@ -4548,17 +5289,54 @@
                             <w:r>
                               <w:t xml:space="preserve">Figur </w:t>
                             </w:r>
-                            <w:fldSimple w:instr=" SEQ Figur \* ARABIC ">
-                              <w:r>
-                                <w:rPr>
-                                  <w:noProof/>
-                                </w:rPr>
-                                <w:t>8</w:t>
-                              </w:r>
-                            </w:fldSimple>
+                            <w:r>
+                              <w:fldChar w:fldCharType="begin"/>
+                            </w:r>
+                            <w:r>
+                              <w:instrText xml:space="preserve"> SEQ Figur \* ARABIC </w:instrText>
+                            </w:r>
+                            <w:r>
+                              <w:fldChar w:fldCharType="separate"/>
+                            </w:r>
+                            <w:r>
+                              <w:rPr>
+                                <w:noProof/>
+                              </w:rPr>
+                              <w:t>8</w:t>
+                            </w:r>
+                            <w:r>
+                              <w:rPr>
+                                <w:noProof/>
+                              </w:rPr>
+                              <w:fldChar w:fldCharType="end"/>
+                            </w:r>
                             <w:bookmarkEnd w:id="27"/>
                             <w:r>
-                              <w:t>: Diagram over lag og afhængigheder i Clean arkitekturen. De stiplede pile repræsenterer runtime afhængigheder og de solide pile repræsenterer compiletime afhængigheder.</w:t>
+                              <w:t xml:space="preserve">: Diagram over lag og afhængigheder i </w:t>
+                            </w:r>
+                            <w:proofErr w:type="spellStart"/>
+                            <w:r>
+                              <w:t>Clean</w:t>
+                            </w:r>
+                            <w:proofErr w:type="spellEnd"/>
+                            <w:r>
+                              <w:t xml:space="preserve"> arkitekturen. De stiplede pile repræsenterer </w:t>
+                            </w:r>
+                            <w:proofErr w:type="spellStart"/>
+                            <w:r>
+                              <w:t>runtime</w:t>
+                            </w:r>
+                            <w:proofErr w:type="spellEnd"/>
+                            <w:r>
+                              <w:t xml:space="preserve"> afhængigheder og de solide pile repræsenterer </w:t>
+                            </w:r>
+                            <w:proofErr w:type="spellStart"/>
+                            <w:r>
+                              <w:t>compiletime</w:t>
+                            </w:r>
+                            <w:proofErr w:type="spellEnd"/>
+                            <w:r>
+                              <w:t xml:space="preserve"> afhængigheder.</w:t>
                             </w:r>
                             <w:bookmarkEnd w:id="28"/>
                             <w:r>
@@ -4569,7 +5347,6 @@
                                 <w:id w:val="1889067440"/>
                                 <w:citation/>
                               </w:sdtPr>
-                              <w:sdtEndPr/>
                               <w:sdtContent>
                                 <w:r>
                                   <w:fldChar w:fldCharType="begin"/>
@@ -4627,17 +5404,54 @@
                       <w:r>
                         <w:t xml:space="preserve">Figur </w:t>
                       </w:r>
-                      <w:fldSimple w:instr=" SEQ Figur \* ARABIC ">
-                        <w:r>
-                          <w:rPr>
-                            <w:noProof/>
-                          </w:rPr>
-                          <w:t>8</w:t>
-                        </w:r>
-                      </w:fldSimple>
+                      <w:r>
+                        <w:fldChar w:fldCharType="begin"/>
+                      </w:r>
+                      <w:r>
+                        <w:instrText xml:space="preserve"> SEQ Figur \* ARABIC </w:instrText>
+                      </w:r>
+                      <w:r>
+                        <w:fldChar w:fldCharType="separate"/>
+                      </w:r>
+                      <w:r>
+                        <w:rPr>
+                          <w:noProof/>
+                        </w:rPr>
+                        <w:t>8</w:t>
+                      </w:r>
+                      <w:r>
+                        <w:rPr>
+                          <w:noProof/>
+                        </w:rPr>
+                        <w:fldChar w:fldCharType="end"/>
+                      </w:r>
                       <w:bookmarkEnd w:id="29"/>
                       <w:r>
-                        <w:t>: Diagram over lag og afhængigheder i Clean arkitekturen. De stiplede pile repræsenterer runtime afhængigheder og de solide pile repræsenterer compiletime afhængigheder.</w:t>
+                        <w:t xml:space="preserve">: Diagram over lag og afhængigheder i </w:t>
+                      </w:r>
+                      <w:proofErr w:type="spellStart"/>
+                      <w:r>
+                        <w:t>Clean</w:t>
+                      </w:r>
+                      <w:proofErr w:type="spellEnd"/>
+                      <w:r>
+                        <w:t xml:space="preserve"> arkitekturen. De stiplede pile repræsenterer </w:t>
+                      </w:r>
+                      <w:proofErr w:type="spellStart"/>
+                      <w:r>
+                        <w:t>runtime</w:t>
+                      </w:r>
+                      <w:proofErr w:type="spellEnd"/>
+                      <w:r>
+                        <w:t xml:space="preserve"> afhængigheder og de solide pile repræsenterer </w:t>
+                      </w:r>
+                      <w:proofErr w:type="spellStart"/>
+                      <w:r>
+                        <w:t>compiletime</w:t>
+                      </w:r>
+                      <w:proofErr w:type="spellEnd"/>
+                      <w:r>
+                        <w:t xml:space="preserve"> afhængigheder.</w:t>
                       </w:r>
                       <w:bookmarkEnd w:id="30"/>
                       <w:r>
@@ -4648,7 +5462,6 @@
                           <w:id w:val="1889067440"/>
                           <w:citation/>
                         </w:sdtPr>
-                        <w:sdtEndPr/>
                         <w:sdtContent>
                           <w:r>
                             <w:fldChar w:fldCharType="begin"/>
@@ -4745,14 +5558,34 @@
         </w:drawing>
       </w:r>
       <w:r>
-        <w:t>Ved hjælp af interfaces og dependency injection kan man holde en løs kobling mellem sine klasser og skabe en Clean</w:t>
-      </w:r>
+        <w:t xml:space="preserve">Ved hjælp af interfaces og </w:t>
+      </w:r>
+      <w:proofErr w:type="spellStart"/>
+      <w:r>
+        <w:t>dependency</w:t>
+      </w:r>
+      <w:proofErr w:type="spellEnd"/>
+      <w:r>
+        <w:t xml:space="preserve"> </w:t>
+      </w:r>
+      <w:proofErr w:type="spellStart"/>
+      <w:r>
+        <w:t>injection</w:t>
+      </w:r>
+      <w:proofErr w:type="spellEnd"/>
+      <w:r>
+        <w:t xml:space="preserve"> kan man holde en løs kobling mellem sine klasser og skabe en </w:t>
+      </w:r>
+      <w:proofErr w:type="spellStart"/>
+      <w:r>
+        <w:t>Clean</w:t>
+      </w:r>
+      <w:proofErr w:type="spellEnd"/>
       <w:sdt>
         <w:sdtPr>
           <w:id w:val="-184207422"/>
           <w:citation/>
         </w:sdtPr>
-        <w:sdtEndPr/>
         <w:sdtContent>
           <w:r>
             <w:fldChar w:fldCharType="begin"/>
@@ -4796,7 +5629,7 @@
       <w:pPr>
         <w:pStyle w:val="Overskrift3"/>
       </w:pPr>
-      <w:bookmarkStart w:id="31" w:name="_Toc514960973"/>
+      <w:bookmarkStart w:id="31" w:name="_Toc515127445"/>
       <w:r>
         <w:t>Application Core</w:t>
       </w:r>
@@ -4807,13 +5640,55 @@
         <w:t>I dette projekt består Application Core</w:t>
       </w:r>
       <w:r>
-        <w:t xml:space="preserve"> laget af alle models; Answers, Feedback, Question</w:t>
-      </w:r>
-      <w:r>
-        <w:t>, Conditions</w:t>
-      </w:r>
-      <w:r>
-        <w:t xml:space="preserve"> og Survey, samt interfaces; IFeedbackService og ISurveyService. </w:t>
+        <w:t xml:space="preserve"> laget af alle models; </w:t>
+      </w:r>
+      <w:proofErr w:type="spellStart"/>
+      <w:r>
+        <w:t>Answers</w:t>
+      </w:r>
+      <w:proofErr w:type="spellEnd"/>
+      <w:r>
+        <w:t xml:space="preserve">, Feedback, </w:t>
+      </w:r>
+      <w:proofErr w:type="spellStart"/>
+      <w:r>
+        <w:t>Question</w:t>
+      </w:r>
+      <w:proofErr w:type="spellEnd"/>
+      <w:r>
+        <w:t xml:space="preserve">, </w:t>
+      </w:r>
+      <w:proofErr w:type="spellStart"/>
+      <w:r>
+        <w:t>Conditions</w:t>
+      </w:r>
+      <w:proofErr w:type="spellEnd"/>
+      <w:r>
+        <w:t xml:space="preserve"> og </w:t>
+      </w:r>
+      <w:proofErr w:type="spellStart"/>
+      <w:r>
+        <w:t>Survey</w:t>
+      </w:r>
+      <w:proofErr w:type="spellEnd"/>
+      <w:r>
+        <w:t xml:space="preserve">, samt interfaces; </w:t>
+      </w:r>
+      <w:proofErr w:type="spellStart"/>
+      <w:r>
+        <w:t>IFeedbackService</w:t>
+      </w:r>
+      <w:proofErr w:type="spellEnd"/>
+      <w:r>
+        <w:t xml:space="preserve"> og </w:t>
+      </w:r>
+      <w:proofErr w:type="spellStart"/>
+      <w:r>
+        <w:t>ISurveyService</w:t>
+      </w:r>
+      <w:proofErr w:type="spellEnd"/>
+      <w:r>
+        <w:t xml:space="preserve">. </w:t>
       </w:r>
     </w:p>
     <w:p>
@@ -4824,10 +5699,58 @@
         <w:t>rvice laget</w:t>
       </w:r>
       <w:r>
-        <w:t xml:space="preserve"> indeholder de to services SurveyService og FeedbackService.</w:t>
-      </w:r>
-      <w:r>
-        <w:t xml:space="preserve"> Disse bliver injected ind i de relevante controllers ved hjælp af .NET Core’s indbyggede dependency injection (DI). </w:t>
+        <w:t xml:space="preserve"> indeholder de to services </w:t>
+      </w:r>
+      <w:proofErr w:type="spellStart"/>
+      <w:r>
+        <w:t>SurveyService</w:t>
+      </w:r>
+      <w:proofErr w:type="spellEnd"/>
+      <w:r>
+        <w:t xml:space="preserve"> og </w:t>
+      </w:r>
+      <w:proofErr w:type="spellStart"/>
+      <w:r>
+        <w:t>FeedbackService</w:t>
+      </w:r>
+      <w:proofErr w:type="spellEnd"/>
+      <w:r>
+        <w:t>.</w:t>
+      </w:r>
+      <w:r>
+        <w:t xml:space="preserve"> Disse bliver </w:t>
+      </w:r>
+      <w:proofErr w:type="spellStart"/>
+      <w:r>
+        <w:t>injected</w:t>
+      </w:r>
+      <w:proofErr w:type="spellEnd"/>
+      <w:r>
+        <w:t xml:space="preserve"> ind i de relevante controllers ved hjælp af .NET </w:t>
+      </w:r>
+      <w:proofErr w:type="spellStart"/>
+      <w:r>
+        <w:t>Core’s</w:t>
+      </w:r>
+      <w:proofErr w:type="spellEnd"/>
+      <w:r>
+        <w:t xml:space="preserve"> indbyggede </w:t>
+      </w:r>
+      <w:proofErr w:type="spellStart"/>
+      <w:r>
+        <w:t>dependency</w:t>
+      </w:r>
+      <w:proofErr w:type="spellEnd"/>
+      <w:r>
+        <w:t xml:space="preserve"> </w:t>
+      </w:r>
+      <w:proofErr w:type="spellStart"/>
+      <w:r>
+        <w:t>injection</w:t>
+      </w:r>
+      <w:proofErr w:type="spellEnd"/>
+      <w:r>
+        <w:t xml:space="preserve"> (DI). </w:t>
       </w:r>
       <w:r>
         <w:t xml:space="preserve">Disse services skal hjælpe med at holde applikationens komponenter løst koblet </w:t>
@@ -4837,7 +5760,6 @@
           <w:id w:val="2083871797"/>
           <w:citation/>
         </w:sdtPr>
-        <w:sdtEndPr/>
         <w:sdtContent>
           <w:r>
             <w:fldChar w:fldCharType="begin"/>
@@ -4860,14 +5782,21 @@
         </w:sdtContent>
       </w:sdt>
       <w:r>
-        <w:t xml:space="preserve"> og DI bliver muligt med brugen af Interfaces og dependency inversion princippet </w:t>
+        <w:t xml:space="preserve"> og DI bliver muligt med brugen af Interfaces og </w:t>
+      </w:r>
+      <w:proofErr w:type="spellStart"/>
+      <w:r>
+        <w:t>dependency</w:t>
+      </w:r>
+      <w:proofErr w:type="spellEnd"/>
+      <w:r>
+        <w:t xml:space="preserve"> inversion princippet </w:t>
       </w:r>
       <w:sdt>
         <w:sdtPr>
           <w:id w:val="-982470739"/>
           <w:citation/>
         </w:sdtPr>
-        <w:sdtEndPr/>
         <w:sdtContent>
           <w:r>
             <w:fldChar w:fldCharType="begin"/>
@@ -4897,7 +5826,7 @@
       <w:pPr>
         <w:pStyle w:val="Overskrift3"/>
       </w:pPr>
-      <w:bookmarkStart w:id="32" w:name="_Toc514960974"/>
+      <w:bookmarkStart w:id="32" w:name="_Toc515127446"/>
       <w:r>
         <w:t>Infrastructure</w:t>
       </w:r>
@@ -4908,7 +5837,31 @@
         <w:t xml:space="preserve">Dette lag består af de klasser, der har noget at gøre med adgang til data. Det vil sige </w:t>
       </w:r>
       <w:r>
-        <w:t>EF Core DBContext (FeedbackContext), migrations og repositories, der f.eks. henter data ind fra andre kilder.</w:t>
+        <w:t xml:space="preserve">EF Core </w:t>
+      </w:r>
+      <w:proofErr w:type="spellStart"/>
+      <w:r>
+        <w:t>DBContext</w:t>
+      </w:r>
+      <w:proofErr w:type="spellEnd"/>
+      <w:r>
+        <w:t xml:space="preserve"> (</w:t>
+      </w:r>
+      <w:proofErr w:type="spellStart"/>
+      <w:r>
+        <w:t>FeedbackContext</w:t>
+      </w:r>
+      <w:proofErr w:type="spellEnd"/>
+      <w:r>
+        <w:t xml:space="preserve">), migrations og </w:t>
+      </w:r>
+      <w:proofErr w:type="spellStart"/>
+      <w:r>
+        <w:t>repositories</w:t>
+      </w:r>
+      <w:proofErr w:type="spellEnd"/>
+      <w:r>
+        <w:t>, der f.eks. henter data ind fra andre kilder.</w:t>
       </w:r>
     </w:p>
     <w:p>
@@ -4920,13 +5873,69 @@
         <w:t>et eksempel på data fra andre kilder</w:t>
       </w:r>
       <w:r>
-        <w:t xml:space="preserve">, har jeg dog tilføjet et CatRepository, der implementerer interfacet ICatRepository. Disse tilhører henholdsvis infrastructure laget og application core laget.   </w:t>
+        <w:t>, har jeg</w:t>
+      </w:r>
+      <w:r>
+        <w:t xml:space="preserve"> tilføjet et </w:t>
+      </w:r>
+      <w:proofErr w:type="spellStart"/>
+      <w:r>
+        <w:t>CatRepository</w:t>
+      </w:r>
+      <w:proofErr w:type="spellEnd"/>
+      <w:r>
+        <w:t xml:space="preserve">, der implementerer interfacet </w:t>
+      </w:r>
+      <w:proofErr w:type="spellStart"/>
+      <w:r>
+        <w:t>ICatRepository</w:t>
+      </w:r>
+      <w:proofErr w:type="spellEnd"/>
+      <w:r>
+        <w:t xml:space="preserve">. Disse tilhører henholdsvis </w:t>
+      </w:r>
+      <w:proofErr w:type="spellStart"/>
+      <w:r>
+        <w:t>infrastructure</w:t>
+      </w:r>
+      <w:proofErr w:type="spellEnd"/>
+      <w:r>
+        <w:t xml:space="preserve"> laget og </w:t>
+      </w:r>
+      <w:proofErr w:type="spellStart"/>
+      <w:r>
+        <w:t>application</w:t>
+      </w:r>
+      <w:proofErr w:type="spellEnd"/>
+      <w:r>
+        <w:t xml:space="preserve"> core laget.   </w:t>
       </w:r>
     </w:p>
     <w:p>
       <w:r>
-        <w:t>Man vil så fra UI laget kunne hente en kat ved hjælp af CatRepository, men fordi den er implementeret gennem ICatRepository, som hører til Application Core bliver der ikke skabt en compile</w:t>
-      </w:r>
+        <w:t xml:space="preserve">Man vil så fra UI laget kunne hente en kat ved hjælp af </w:t>
+      </w:r>
+      <w:proofErr w:type="spellStart"/>
+      <w:r>
+        <w:t>CatRepository</w:t>
+      </w:r>
+      <w:proofErr w:type="spellEnd"/>
+      <w:r>
+        <w:t xml:space="preserve">, men fordi den er implementeret gennem </w:t>
+      </w:r>
+      <w:proofErr w:type="spellStart"/>
+      <w:r>
+        <w:t>ICatRepository</w:t>
+      </w:r>
+      <w:proofErr w:type="spellEnd"/>
+      <w:r>
+        <w:t xml:space="preserve">, som hører til Application Core bliver der ikke skabt en </w:t>
+      </w:r>
+      <w:proofErr w:type="spellStart"/>
+      <w:r>
+        <w:t>compile</w:t>
+      </w:r>
+      <w:proofErr w:type="spellEnd"/>
       <w:r>
         <w:t xml:space="preserve"> </w:t>
       </w:r>
@@ -4934,10 +5943,34 @@
         <w:t xml:space="preserve">time afhængighed mellem </w:t>
       </w:r>
       <w:r>
-        <w:t xml:space="preserve">UI laget og infrastructure laget. </w:t>
-      </w:r>
-      <w:r>
-        <w:t>Dette er implementeret som et eksempel i TagHelperen CatTagHelper, der indsætter et billede af en tilfældig kat. Vil man se det virke</w:t>
+        <w:t xml:space="preserve">UI laget og </w:t>
+      </w:r>
+      <w:proofErr w:type="spellStart"/>
+      <w:r>
+        <w:t>infrastructure</w:t>
+      </w:r>
+      <w:proofErr w:type="spellEnd"/>
+      <w:r>
+        <w:t xml:space="preserve"> laget. </w:t>
+      </w:r>
+      <w:r>
+        <w:t xml:space="preserve">Dette er implementeret som et eksempel i </w:t>
+      </w:r>
+      <w:proofErr w:type="spellStart"/>
+      <w:r>
+        <w:t>TagHelperen</w:t>
+      </w:r>
+      <w:proofErr w:type="spellEnd"/>
+      <w:r>
+        <w:t xml:space="preserve"> </w:t>
+      </w:r>
+      <w:proofErr w:type="spellStart"/>
+      <w:r>
+        <w:t>CatTagHelper</w:t>
+      </w:r>
+      <w:proofErr w:type="spellEnd"/>
+      <w:r>
+        <w:t>, der indsætter et billede af en tilfældig kat. Vil man se det virke</w:t>
       </w:r>
       <w:r>
         <w:t>,</w:t>
@@ -4950,7 +5983,7 @@
       <w:pPr>
         <w:pStyle w:val="Overskrift3"/>
       </w:pPr>
-      <w:bookmarkStart w:id="33" w:name="_Toc514960975"/>
+      <w:bookmarkStart w:id="33" w:name="_Toc515127447"/>
       <w:r>
         <w:t>UI</w:t>
       </w:r>
@@ -4967,8 +6000,13 @@
         <w:t>Jeg har valgt at bruge viewmodels, da det hjælper med at holde UI og forretningslogik adskilt, hvilket er et godt design princip</w:t>
       </w:r>
       <w:r>
-        <w:t>, der er i overensstemmelse med Separation of Concerns</w:t>
-      </w:r>
+        <w:t xml:space="preserve">, der er i overensstemmelse med Separation of </w:t>
+      </w:r>
+      <w:proofErr w:type="spellStart"/>
+      <w:r>
+        <w:t>Concerns</w:t>
+      </w:r>
+      <w:proofErr w:type="spellEnd"/>
       <w:r>
         <w:t xml:space="preserve"> </w:t>
       </w:r>
@@ -4977,7 +6015,6 @@
           <w:id w:val="530999267"/>
           <w:citation/>
         </w:sdtPr>
-        <w:sdtEndPr/>
         <w:sdtContent>
           <w:r>
             <w:fldChar w:fldCharType="begin"/>
@@ -5000,7 +6037,23 @@
         </w:sdtContent>
       </w:sdt>
       <w:r>
-        <w:t xml:space="preserve">. Det betyder, at ændres der i et View på en måde, så det kræver ændringer i den model, som det View bruger, så skal man kun lave ændringer i den tilhørende viewmodel og ikke i en model, som hører til i application core laget. Det betyder også, at man kan holde sine application core models fri for properties, der kun er relevante i en UI sammenhæng. </w:t>
+        <w:t xml:space="preserve">. Det betyder, at ændres der i et View på en måde, så det kræver ændringer i den model, som det View bruger, så skal man kun lave ændringer i den tilhørende viewmodel og ikke i en model, som hører til i </w:t>
+      </w:r>
+      <w:proofErr w:type="spellStart"/>
+      <w:r>
+        <w:t>application</w:t>
+      </w:r>
+      <w:proofErr w:type="spellEnd"/>
+      <w:r>
+        <w:t xml:space="preserve"> core laget. Det betyder også, at man kan holde sine </w:t>
+      </w:r>
+      <w:proofErr w:type="spellStart"/>
+      <w:r>
+        <w:t>application</w:t>
+      </w:r>
+      <w:proofErr w:type="spellEnd"/>
+      <w:r>
+        <w:t xml:space="preserve"> core models fri for properties, der kun er relevante i en UI sammenhæng. </w:t>
       </w:r>
     </w:p>
     <w:p>
@@ -5020,32 +6073,146 @@
       <w:pPr>
         <w:pStyle w:val="Overskrift2"/>
       </w:pPr>
-      <w:bookmarkStart w:id="34" w:name="_Toc514960976"/>
-      <w:r>
-        <w:t xml:space="preserve">ViewComponents og </w:t>
-      </w:r>
+      <w:bookmarkStart w:id="34" w:name="_Toc515127448"/>
+      <w:proofErr w:type="spellStart"/>
+      <w:r>
+        <w:t>ViewComponents</w:t>
+      </w:r>
+      <w:proofErr w:type="spellEnd"/>
+      <w:r>
+        <w:t xml:space="preserve"> og </w:t>
+      </w:r>
+      <w:proofErr w:type="spellStart"/>
       <w:r>
         <w:t>p</w:t>
       </w:r>
       <w:r>
-        <w:t>artial views</w:t>
+        <w:t>artial</w:t>
+      </w:r>
+      <w:proofErr w:type="spellEnd"/>
+      <w:r>
+        <w:t xml:space="preserve"> views</w:t>
       </w:r>
       <w:bookmarkEnd w:id="34"/>
     </w:p>
     <w:p>
       <w:r>
-        <w:t>På forsiden af FeedbackApp kan en man</w:t>
-      </w:r>
-      <w:r>
-        <w:t>ager se sine oprettede surveys i en tabel. Denne tabel har jeg valgt at lave som en ViewComponent og ikke f.eks. et partial view. Det har jeg fordi denne tabel så kan bruges andre steder, hvis det skulle blive nødvendigt, uden at man behøver tilføje kode i en controller, der henter alle surveys. Det står denne ViewComponent for. Når der senere skal implementeres login for managers, så er det kun i denne ViewComponent, at der skal ændres kode, så man kun henter surveys, der er oprettet at den enkelte manager.</w:t>
+        <w:t xml:space="preserve">På forsiden af </w:t>
+      </w:r>
+      <w:proofErr w:type="spellStart"/>
+      <w:r>
+        <w:t>FeedbackApp</w:t>
+      </w:r>
+      <w:proofErr w:type="spellEnd"/>
+      <w:r>
+        <w:t xml:space="preserve"> kan en man</w:t>
+      </w:r>
+      <w:r>
+        <w:t xml:space="preserve">ager se sine oprettede </w:t>
+      </w:r>
+      <w:proofErr w:type="spellStart"/>
+      <w:r>
+        <w:t>surveys</w:t>
+      </w:r>
+      <w:proofErr w:type="spellEnd"/>
+      <w:r>
+        <w:t xml:space="preserve"> i en tabel. Denne tabel har jeg valgt at lave som en </w:t>
+      </w:r>
+      <w:proofErr w:type="spellStart"/>
+      <w:r>
+        <w:t>ViewComponent</w:t>
+      </w:r>
+      <w:proofErr w:type="spellEnd"/>
+      <w:r>
+        <w:t xml:space="preserve"> og ikke f.eks. et </w:t>
+      </w:r>
+      <w:proofErr w:type="spellStart"/>
+      <w:r>
+        <w:t>partial</w:t>
+      </w:r>
+      <w:proofErr w:type="spellEnd"/>
+      <w:r>
+        <w:t xml:space="preserve"> view. Det har jeg fordi denne tabel så kan bruges andre steder, hvis det skulle blive nødvendigt, uden at man behøver tilføje kode i en controller, der henter alle </w:t>
+      </w:r>
+      <w:proofErr w:type="spellStart"/>
+      <w:r>
+        <w:t>surveys</w:t>
+      </w:r>
+      <w:proofErr w:type="spellEnd"/>
+      <w:r>
+        <w:t xml:space="preserve">. Det står denne </w:t>
+      </w:r>
+      <w:proofErr w:type="spellStart"/>
+      <w:r>
+        <w:t>ViewComponent</w:t>
+      </w:r>
+      <w:proofErr w:type="spellEnd"/>
+      <w:r>
+        <w:t xml:space="preserve"> for. Når der senere skal implementeres login for managers, så er det kun i denne </w:t>
+      </w:r>
+      <w:proofErr w:type="spellStart"/>
+      <w:r>
+        <w:t>ViewComponent</w:t>
+      </w:r>
+      <w:proofErr w:type="spellEnd"/>
+      <w:r>
+        <w:t xml:space="preserve">, at der skal ændres kode, så man kun henter </w:t>
+      </w:r>
+      <w:proofErr w:type="spellStart"/>
+      <w:r>
+        <w:t>surveys</w:t>
+      </w:r>
+      <w:proofErr w:type="spellEnd"/>
+      <w:r>
+        <w:t>, der er oprettet at den enkelte manager.</w:t>
       </w:r>
     </w:p>
     <w:p>
       <w:r>
-        <w:t xml:space="preserve">Projektet indeholder også nogle partial views. Ud over _Menu og _Layout drejer det sig om _SelectLanguagePartial og _Questions partial. Ingen af </w:t>
-      </w:r>
-      <w:r>
-        <w:t>disse kræver noget controller logik, og det var derfor ikke nødvendigt at oprette dem som ViewComponents. Deres funktion er mere at opdele koden</w:t>
+        <w:t xml:space="preserve">Projektet indeholder også nogle </w:t>
+      </w:r>
+      <w:proofErr w:type="spellStart"/>
+      <w:r>
+        <w:t>partial</w:t>
+      </w:r>
+      <w:proofErr w:type="spellEnd"/>
+      <w:r>
+        <w:t xml:space="preserve"> views. Ud over _Menu og _Layout drejer det sig om _</w:t>
+      </w:r>
+      <w:proofErr w:type="spellStart"/>
+      <w:r>
+        <w:t>SelectLanguagePartial</w:t>
+      </w:r>
+      <w:proofErr w:type="spellEnd"/>
+      <w:r>
+        <w:t xml:space="preserve"> og _</w:t>
+      </w:r>
+      <w:proofErr w:type="spellStart"/>
+      <w:r>
+        <w:t>Questions</w:t>
+      </w:r>
+      <w:proofErr w:type="spellEnd"/>
+      <w:r>
+        <w:t xml:space="preserve"> </w:t>
+      </w:r>
+      <w:proofErr w:type="spellStart"/>
+      <w:r>
+        <w:t>partial</w:t>
+      </w:r>
+      <w:proofErr w:type="spellEnd"/>
+      <w:r>
+        <w:t xml:space="preserve">. Ingen af </w:t>
+      </w:r>
+      <w:r>
+        <w:t xml:space="preserve">disse kræver noget controller logik, og det var derfor ikke nødvendigt at oprette dem som </w:t>
+      </w:r>
+      <w:proofErr w:type="spellStart"/>
+      <w:r>
+        <w:t>ViewComponents</w:t>
+      </w:r>
+      <w:proofErr w:type="spellEnd"/>
+      <w:r>
+        <w:t>. Deres funktion er mere at opdele koden</w:t>
       </w:r>
       <w:r>
         <w:t>,</w:t>
@@ -5064,7 +6231,6 @@
           <w:id w:val="5491456"/>
           <w:citation/>
         </w:sdtPr>
-        <w:sdtEndPr/>
         <w:sdtContent>
           <w:r>
             <w:fldChar w:fldCharType="begin"/>
@@ -5111,19 +6277,56 @@
       <w:pPr>
         <w:pStyle w:val="Overskrift2"/>
       </w:pPr>
-      <w:bookmarkStart w:id="35" w:name="_Toc514960977"/>
+      <w:bookmarkStart w:id="35" w:name="_Toc515127449"/>
       <w:r>
         <w:lastRenderedPageBreak/>
-        <w:t>Unit Testing</w:t>
+        <w:t xml:space="preserve">Unit </w:t>
+      </w:r>
+      <w:proofErr w:type="spellStart"/>
+      <w:r>
+        <w:t>Testing</w:t>
       </w:r>
       <w:bookmarkEnd w:id="35"/>
+      <w:proofErr w:type="spellEnd"/>
     </w:p>
     <w:p>
       <w:r>
         <w:t xml:space="preserve">Løsningen indeholder et test projekt, der er </w:t>
       </w:r>
       <w:r>
-        <w:t>et xUnit Test Project. Dette projekt indeholder kun en enkelt klasse; FeedbackServiceTests. Denne klasse tester specifikt funktionen FeedbackService.GetFeedback(). Denne funktion indeholder en del logik for at finde den helt rigtige feedback, på baggrund af de svar en bruger har givet på en survey. Jeg valgte derfor at bruge Test Driven Development (TDD)</w:t>
+        <w:t xml:space="preserve">et </w:t>
+      </w:r>
+      <w:proofErr w:type="spellStart"/>
+      <w:r>
+        <w:t>xUnit</w:t>
+      </w:r>
+      <w:proofErr w:type="spellEnd"/>
+      <w:r>
+        <w:t xml:space="preserve"> Test Project. Dette projekt indeholder kun en enkelt klasse; </w:t>
+      </w:r>
+      <w:proofErr w:type="spellStart"/>
+      <w:r>
+        <w:t>FeedbackServiceTests</w:t>
+      </w:r>
+      <w:proofErr w:type="spellEnd"/>
+      <w:r>
+        <w:t xml:space="preserve">. Denne klasse tester specifikt funktionen </w:t>
+      </w:r>
+      <w:proofErr w:type="spellStart"/>
+      <w:r>
+        <w:t>FeedbackService.GetFeedback</w:t>
+      </w:r>
+      <w:proofErr w:type="spellEnd"/>
+      <w:r>
+        <w:t xml:space="preserve">(). Denne funktion indeholder en del logik for at finde den helt rigtige feedback, på baggrund af de svar en bruger har givet på en </w:t>
+      </w:r>
+      <w:proofErr w:type="spellStart"/>
+      <w:r>
+        <w:t>survey</w:t>
+      </w:r>
+      <w:proofErr w:type="spellEnd"/>
+      <w:r>
+        <w:t>. Jeg valgte derfor at bruge Test Driven Development (TDD)</w:t>
       </w:r>
       <w:r>
         <w:t xml:space="preserve"> </w:t>
@@ -5133,7 +6336,6 @@
           <w:id w:val="-1111732917"/>
           <w:citation/>
         </w:sdtPr>
-        <w:sdtEndPr/>
         <w:sdtContent>
           <w:r>
             <w:fldChar w:fldCharType="begin"/>
@@ -5159,7 +6361,10 @@
         <w:t xml:space="preserve"> til udviklingen af denne funktion. </w:t>
       </w:r>
       <w:r>
-        <w:t xml:space="preserve">Denne fremgangsmåde har flere fordele. Man bliver tvunget til tidligt at gennemtænke logikken som funktionen skal udføre, da man starter med at skrive sine tests fremfor selve funktionen. Man har nogle grundige tests, der kan køres igen, hvis der laves ændringer i funktionen og til sidst sikrer det selvfølgelig også at funktionen virker som forventet. </w:t>
+        <w:t xml:space="preserve">Den </w:t>
+      </w:r>
+      <w:r>
+        <w:t xml:space="preserve">fremgangsmåde har flere fordele. Man bliver tvunget til tidligt at gennemtænke logikken som funktionen skal udføre, da man starter med at skrive sine tests fremfor selve funktionen. Man har nogle grundige tests, der kan køres igen, hvis der laves ændringer i funktionen og til sidst sikrer det selvfølgelig også at funktionen virker som forventet. </w:t>
       </w:r>
       <w:r>
         <w:t xml:space="preserve"> </w:t>
@@ -5172,16 +6377,31 @@
       <w:pPr>
         <w:pStyle w:val="Overskrift2"/>
       </w:pPr>
-      <w:bookmarkStart w:id="36" w:name="_Toc514960978"/>
+      <w:bookmarkStart w:id="36" w:name="_Toc515127450"/>
+      <w:proofErr w:type="spellStart"/>
       <w:r>
         <w:t>Localization</w:t>
       </w:r>
       <w:bookmarkEnd w:id="36"/>
+      <w:proofErr w:type="spellEnd"/>
     </w:p>
     <w:p>
       <w:r>
-        <w:t>Der er tilføjet localization til applicationen</w:t>
-      </w:r>
+        <w:t xml:space="preserve">Der er tilføjet </w:t>
+      </w:r>
+      <w:proofErr w:type="spellStart"/>
+      <w:r>
+        <w:t>localization</w:t>
+      </w:r>
+      <w:proofErr w:type="spellEnd"/>
+      <w:r>
+        <w:t xml:space="preserve"> til </w:t>
+      </w:r>
+      <w:proofErr w:type="spellStart"/>
+      <w:r>
+        <w:t>applicationen</w:t>
+      </w:r>
+      <w:proofErr w:type="spellEnd"/>
       <w:r>
         <w:t>, så den nemt og hurtigt kan oversættes til andre sprog</w:t>
       </w:r>
@@ -5189,44 +6409,414 @@
         <w:t>.</w:t>
       </w:r>
       <w:r>
-        <w:t xml:space="preserve"> Localization</w:t>
-      </w:r>
+        <w:t xml:space="preserve"> </w:t>
+      </w:r>
+      <w:proofErr w:type="spellStart"/>
+      <w:r>
+        <w:t>Localization</w:t>
+      </w:r>
+      <w:proofErr w:type="spellEnd"/>
       <w:r>
         <w:t xml:space="preserve"> er konfigureret</w:t>
       </w:r>
       <w:r>
-        <w:t>, både services og middleware,</w:t>
-      </w:r>
-      <w:r>
-        <w:t xml:space="preserve"> og en bruger kan vælge sprog</w:t>
-      </w:r>
-      <w:r>
-        <w:t xml:space="preserve"> neders</w:t>
-      </w:r>
-      <w:r>
-        <w:t>t</w:t>
-      </w:r>
-      <w:r>
+        <w:t xml:space="preserve"> med både services og </w:t>
+      </w:r>
+      <w:proofErr w:type="spellStart"/>
+      <w:r>
+        <w:t>middleware</w:t>
+      </w:r>
+      <w:proofErr w:type="spellEnd"/>
+      <w:r>
+        <w:t xml:space="preserve">. </w:t>
+      </w:r>
+      <w:r>
+        <w:rPr>
+          <w:lang w:val="en-US"/>
+        </w:rPr>
+        <w:t xml:space="preserve">For at </w:t>
+      </w:r>
+      <w:proofErr w:type="spellStart"/>
+      <w:r>
+        <w:rPr>
+          <w:lang w:val="en-US"/>
+        </w:rPr>
+        <w:t>tilføje</w:t>
+      </w:r>
+      <w:proofErr w:type="spellEnd"/>
+      <w:r>
+        <w:rPr>
+          <w:lang w:val="en-US"/>
+        </w:rPr>
+        <w:t xml:space="preserve"> localization </w:t>
+      </w:r>
+      <w:proofErr w:type="spellStart"/>
+      <w:r>
+        <w:rPr>
+          <w:lang w:val="en-US"/>
+        </w:rPr>
+        <w:t>har</w:t>
+      </w:r>
+      <w:proofErr w:type="spellEnd"/>
+      <w:r>
+        <w:rPr>
+          <w:lang w:val="en-US"/>
+        </w:rPr>
         <w:t xml:space="preserve"> </w:t>
       </w:r>
-      <w:r>
-        <w:t>på alle sider</w:t>
-      </w:r>
-      <w:r>
-        <w:t xml:space="preserve">. Jeg har dog ikke prioriteret at oprette ressource filer for alle views, og det er derfor kun forsiden (Home), hvor localization er implementeret. </w:t>
-      </w:r>
-      <w:r>
-        <w:t xml:space="preserve">Til konfigurationen har jeg fulgt guiden </w:t>
-      </w:r>
-      <w:hyperlink r:id="rId16" w:history="1">
-        <w:r>
-          <w:rPr>
-            <w:rStyle w:val="Hyperlink"/>
-          </w:rPr>
-          <w:t>Adding Localisation to an ASP.NET Core application</w:t>
-        </w:r>
-      </w:hyperlink>
-      <w:r>
+      <w:proofErr w:type="spellStart"/>
+      <w:r>
+        <w:rPr>
+          <w:lang w:val="en-US"/>
+        </w:rPr>
+        <w:t>jeg</w:t>
+      </w:r>
+      <w:proofErr w:type="spellEnd"/>
+      <w:r>
+        <w:rPr>
+          <w:lang w:val="en-US"/>
+        </w:rPr>
+        <w:t xml:space="preserve"> </w:t>
+      </w:r>
+      <w:proofErr w:type="spellStart"/>
+      <w:proofErr w:type="gramStart"/>
+      <w:r>
+        <w:rPr>
+          <w:lang w:val="en-US"/>
+        </w:rPr>
+        <w:t>tilføjet</w:t>
+      </w:r>
+      <w:proofErr w:type="spellEnd"/>
+      <w:r>
+        <w:rPr>
+          <w:lang w:val="en-US"/>
+        </w:rPr>
+        <w:t xml:space="preserve"> .</w:t>
+      </w:r>
+      <w:proofErr w:type="spellStart"/>
+      <w:r>
+        <w:rPr>
+          <w:rStyle w:val="KodeTegn"/>
+          <w:lang w:val="en-US"/>
+        </w:rPr>
+        <w:t>AddLocalization</w:t>
+      </w:r>
+      <w:proofErr w:type="spellEnd"/>
+      <w:proofErr w:type="gramEnd"/>
+      <w:r>
+        <w:rPr>
+          <w:rStyle w:val="KodeTegn"/>
+          <w:lang w:val="en-US"/>
+        </w:rPr>
+        <w:t>()</w:t>
+      </w:r>
+      <w:r>
+        <w:rPr>
+          <w:lang w:val="en-US"/>
+        </w:rPr>
+        <w:t xml:space="preserve">, </w:t>
+      </w:r>
+      <w:r>
+        <w:rPr>
+          <w:rStyle w:val="KodeTegn"/>
+          <w:lang w:val="en-US"/>
+        </w:rPr>
+        <w:t>.</w:t>
+      </w:r>
+      <w:proofErr w:type="spellStart"/>
+      <w:r>
+        <w:rPr>
+          <w:rStyle w:val="KodeTegn"/>
+          <w:lang w:val="en-US"/>
+        </w:rPr>
+        <w:t>AddViewLocalizatio</w:t>
+      </w:r>
+      <w:proofErr w:type="spellEnd"/>
+      <w:r>
+        <w:rPr>
+          <w:rStyle w:val="KodeTegn"/>
+          <w:lang w:val="en-US"/>
+        </w:rPr>
+        <w:t>()</w:t>
+      </w:r>
+      <w:r>
+        <w:rPr>
+          <w:lang w:val="en-US"/>
+        </w:rPr>
+        <w:t xml:space="preserve"> </w:t>
+      </w:r>
+      <w:proofErr w:type="spellStart"/>
+      <w:r>
+        <w:rPr>
+          <w:lang w:val="en-US"/>
+        </w:rPr>
+        <w:t>og</w:t>
+      </w:r>
+      <w:proofErr w:type="spellEnd"/>
+      <w:r>
+        <w:rPr>
+          <w:lang w:val="en-US"/>
+        </w:rPr>
+        <w:t xml:space="preserve"> </w:t>
+      </w:r>
+      <w:r>
+        <w:rPr>
+          <w:rStyle w:val="KodeTegn"/>
+          <w:lang w:val="en-US"/>
+        </w:rPr>
+        <w:t>.</w:t>
+      </w:r>
+      <w:proofErr w:type="spellStart"/>
+      <w:r>
+        <w:rPr>
+          <w:rStyle w:val="KodeTegn"/>
+          <w:lang w:val="en-US"/>
+        </w:rPr>
+        <w:t>AddDataAnnotationsLocalization</w:t>
+      </w:r>
+      <w:proofErr w:type="spellEnd"/>
+      <w:r>
+        <w:rPr>
+          <w:rStyle w:val="KodeTegn"/>
+          <w:lang w:val="en-US"/>
+        </w:rPr>
+        <w:t>(</w:t>
+      </w:r>
+      <w:r>
+        <w:rPr>
+          <w:lang w:val="en-US"/>
+        </w:rPr>
+        <w:t>)</w:t>
+      </w:r>
+      <w:r>
+        <w:rPr>
+          <w:rFonts w:asciiTheme="majorHAnsi" w:hAnsiTheme="majorHAnsi"/>
+          <w:szCs w:val="22"/>
+          <w:lang w:val="en-US"/>
+        </w:rPr>
+        <w:t xml:space="preserve"> </w:t>
+      </w:r>
+      <w:proofErr w:type="spellStart"/>
+      <w:r>
+        <w:rPr>
+          <w:rFonts w:asciiTheme="majorHAnsi" w:hAnsiTheme="majorHAnsi"/>
+          <w:szCs w:val="22"/>
+          <w:lang w:val="en-US"/>
+        </w:rPr>
+        <w:t>i</w:t>
+      </w:r>
+      <w:proofErr w:type="spellEnd"/>
+      <w:r>
+        <w:rPr>
+          <w:rFonts w:asciiTheme="majorHAnsi" w:hAnsiTheme="majorHAnsi"/>
+          <w:szCs w:val="22"/>
+          <w:lang w:val="en-US"/>
+        </w:rPr>
+        <w:t xml:space="preserve"> </w:t>
+      </w:r>
+      <w:proofErr w:type="spellStart"/>
+      <w:r>
+        <w:rPr>
+          <w:rStyle w:val="KodeTegn"/>
+          <w:lang w:val="en-US"/>
+        </w:rPr>
+        <w:t>ConfigureServices</w:t>
+      </w:r>
+      <w:proofErr w:type="spellEnd"/>
+      <w:r>
+        <w:rPr>
+          <w:rStyle w:val="KodeTegn"/>
+          <w:lang w:val="en-US"/>
+        </w:rPr>
+        <w:t>()</w:t>
+      </w:r>
+      <w:r>
+        <w:rPr>
+          <w:rFonts w:asciiTheme="majorHAnsi" w:hAnsiTheme="majorHAnsi"/>
+          <w:szCs w:val="22"/>
+          <w:lang w:val="en-US"/>
+        </w:rPr>
+        <w:t xml:space="preserve">. </w:t>
+      </w:r>
+      <w:r>
+        <w:rPr>
+          <w:rFonts w:asciiTheme="majorHAnsi" w:hAnsiTheme="majorHAnsi"/>
+          <w:szCs w:val="22"/>
+        </w:rPr>
+        <w:t xml:space="preserve">Dette gør det muligt at </w:t>
+      </w:r>
+      <w:proofErr w:type="spellStart"/>
+      <w:r>
+        <w:rPr>
+          <w:rFonts w:asciiTheme="majorHAnsi" w:hAnsiTheme="majorHAnsi"/>
+          <w:szCs w:val="22"/>
+        </w:rPr>
+        <w:t>injecte</w:t>
+      </w:r>
+      <w:proofErr w:type="spellEnd"/>
+      <w:r>
+        <w:rPr>
+          <w:rFonts w:asciiTheme="majorHAnsi" w:hAnsiTheme="majorHAnsi"/>
+          <w:szCs w:val="22"/>
+        </w:rPr>
+        <w:t xml:space="preserve"> </w:t>
+      </w:r>
+      <w:proofErr w:type="spellStart"/>
+      <w:r>
+        <w:rPr>
+          <w:rStyle w:val="KodeTegn"/>
+        </w:rPr>
+        <w:t>IStringLocalize</w:t>
+      </w:r>
+      <w:r>
+        <w:rPr>
+          <w:rFonts w:asciiTheme="majorHAnsi" w:hAnsiTheme="majorHAnsi"/>
+          <w:szCs w:val="22"/>
+        </w:rPr>
+        <w:t>r</w:t>
+      </w:r>
+      <w:proofErr w:type="spellEnd"/>
+      <w:r>
+        <w:rPr>
+          <w:rFonts w:asciiTheme="majorHAnsi" w:hAnsiTheme="majorHAnsi"/>
+          <w:szCs w:val="22"/>
+        </w:rPr>
+        <w:t xml:space="preserve"> ind i alle klasser og </w:t>
+      </w:r>
+      <w:proofErr w:type="spellStart"/>
+      <w:r>
+        <w:rPr>
+          <w:rStyle w:val="KodeTegn"/>
+        </w:rPr>
+        <w:t>IViewLocalizer</w:t>
+      </w:r>
+      <w:proofErr w:type="spellEnd"/>
+      <w:r>
+        <w:rPr>
+          <w:rFonts w:asciiTheme="majorHAnsi" w:hAnsiTheme="majorHAnsi"/>
+          <w:szCs w:val="22"/>
+        </w:rPr>
+        <w:t xml:space="preserve"> ind i alle views. For at en gøre det muligt at skifte sprog har jeg brugt et </w:t>
+      </w:r>
+      <w:proofErr w:type="spellStart"/>
+      <w:r>
+        <w:rPr>
+          <w:rFonts w:asciiTheme="majorHAnsi" w:hAnsiTheme="majorHAnsi"/>
+          <w:szCs w:val="22"/>
+        </w:rPr>
+        <w:t>middleware</w:t>
+      </w:r>
+      <w:proofErr w:type="spellEnd"/>
+      <w:r>
+        <w:rPr>
+          <w:rFonts w:asciiTheme="majorHAnsi" w:hAnsiTheme="majorHAnsi"/>
+          <w:szCs w:val="22"/>
+        </w:rPr>
+        <w:t xml:space="preserve"> der hedder </w:t>
+      </w:r>
+      <w:proofErr w:type="spellStart"/>
+      <w:proofErr w:type="gramStart"/>
+      <w:r>
+        <w:rPr>
+          <w:rStyle w:val="KodeTegn"/>
+        </w:rPr>
+        <w:t>UseRequestLocalization</w:t>
+      </w:r>
+      <w:proofErr w:type="spellEnd"/>
+      <w:r>
+        <w:t>(</w:t>
+      </w:r>
+      <w:proofErr w:type="gramEnd"/>
+      <w:r>
+        <w:t>).</w:t>
+      </w:r>
+      <w:r>
+        <w:t xml:space="preserve"> Sproget kan vælges af en bruger i det </w:t>
+      </w:r>
+      <w:proofErr w:type="spellStart"/>
+      <w:r>
+        <w:t>partial</w:t>
+      </w:r>
+      <w:proofErr w:type="spellEnd"/>
+      <w:r>
+        <w:t xml:space="preserve"> view, der hedder _</w:t>
+      </w:r>
+      <w:proofErr w:type="spellStart"/>
+      <w:r>
+        <w:t>SelectLanguagePartial</w:t>
+      </w:r>
+      <w:proofErr w:type="spellEnd"/>
+      <w:r>
+        <w:t xml:space="preserve"> og bliver sat i </w:t>
+      </w:r>
+      <w:proofErr w:type="spellStart"/>
+      <w:r>
+        <w:t>HomeControlleren</w:t>
+      </w:r>
+      <w:proofErr w:type="spellEnd"/>
+      <w:r>
+        <w:t xml:space="preserve"> i </w:t>
+      </w:r>
+      <w:proofErr w:type="spellStart"/>
+      <w:proofErr w:type="gramStart"/>
+      <w:r>
+        <w:rPr>
+          <w:rStyle w:val="KodeTegn"/>
+        </w:rPr>
+        <w:t>SetLanguage</w:t>
+      </w:r>
+      <w:proofErr w:type="spellEnd"/>
+      <w:r>
+        <w:rPr>
+          <w:rFonts w:ascii="Consolas" w:hAnsi="Consolas" w:cs="Consolas"/>
+          <w:color w:val="000000"/>
+          <w:sz w:val="19"/>
+          <w:szCs w:val="19"/>
+        </w:rPr>
+        <w:t>(</w:t>
+      </w:r>
+      <w:proofErr w:type="gramEnd"/>
+      <w:r>
+        <w:rPr>
+          <w:rFonts w:ascii="Consolas" w:hAnsi="Consolas" w:cs="Consolas"/>
+          <w:color w:val="000000"/>
+          <w:sz w:val="19"/>
+          <w:szCs w:val="19"/>
+        </w:rPr>
+        <w:t xml:space="preserve">), </w:t>
+      </w:r>
+      <w:r>
+        <w:t>der sæt</w:t>
+      </w:r>
+      <w:r>
+        <w:t xml:space="preserve">ter sproget ved hjælp af </w:t>
+      </w:r>
+      <w:proofErr w:type="spellStart"/>
+      <w:r>
+        <w:t>provideren</w:t>
+      </w:r>
+      <w:proofErr w:type="spellEnd"/>
+      <w:r>
+        <w:rPr>
+          <w:rFonts w:ascii="Consolas" w:hAnsi="Consolas" w:cs="Consolas"/>
+          <w:color w:val="000000"/>
+          <w:sz w:val="19"/>
+          <w:szCs w:val="19"/>
+        </w:rPr>
+        <w:t xml:space="preserve"> </w:t>
+      </w:r>
+      <w:proofErr w:type="spellStart"/>
+      <w:r>
+        <w:rPr>
+          <w:rStyle w:val="KodeTegn"/>
+        </w:rPr>
+        <w:t>CookieRequestCultureProvider</w:t>
+      </w:r>
+      <w:proofErr w:type="spellEnd"/>
+      <w:r>
+        <w:rPr>
+          <w:rStyle w:val="KodeTegn"/>
+        </w:rPr>
         <w:t xml:space="preserve"> </w:t>
       </w:r>
       <w:sdt>
@@ -5234,7 +6824,6 @@
           <w:id w:val="995308895"/>
           <w:citation/>
         </w:sdtPr>
-        <w:sdtEndPr/>
         <w:sdtContent>
           <w:r>
             <w:fldChar w:fldCharType="begin"/>
@@ -5259,6 +6848,19 @@
       <w:r>
         <w:t xml:space="preserve">. </w:t>
       </w:r>
+    </w:p>
+    <w:p>
+      <w:r>
+        <w:t xml:space="preserve">Jeg har dog ikke prioriteret at oprette ressource filer for alle views, og det er derfor kun forsiden (Home), hvor </w:t>
+      </w:r>
+      <w:proofErr w:type="spellStart"/>
+      <w:r>
+        <w:t>localization</w:t>
+      </w:r>
+      <w:proofErr w:type="spellEnd"/>
+      <w:r>
+        <w:t xml:space="preserve"> er implementeret.  </w:t>
+      </w:r>
       <w:r>
         <w:t xml:space="preserve"> </w:t>
       </w:r>
@@ -5267,71 +6869,409 @@
       <w:pPr>
         <w:pStyle w:val="Overskrift2"/>
       </w:pPr>
+      <w:bookmarkStart w:id="37" w:name="_Toc515127451"/>
       <w:r>
         <w:t>Database</w:t>
       </w:r>
-    </w:p>
-    <w:p>
-      <w:bookmarkStart w:id="37" w:name="_GoBack"/>
       <w:bookmarkEnd w:id="37"/>
     </w:p>
     <w:p>
-      <w:pPr>
-        <w:rPr>
-          <w:highlight w:val="yellow"/>
-        </w:rPr>
-      </w:pPr>
-      <w:r>
-        <w:rPr>
-          <w:highlight w:val="yellow"/>
-        </w:rPr>
-        <w:t xml:space="preserve">En vigtig ting der mangler i FeedbackApp, er at gemme data i en database. Det ville give mening at gemme Surveys der er oprettet, samt brugere der kan oprette og redigere surveys. Mere om det sidste i næste afsnit.  </w:t>
+      <w:r>
+        <w:t xml:space="preserve">I </w:t>
+      </w:r>
+      <w:proofErr w:type="spellStart"/>
+      <w:r>
+        <w:t>FeedbackApp</w:t>
+      </w:r>
+      <w:proofErr w:type="spellEnd"/>
+      <w:r>
+        <w:t xml:space="preserve"> er </w:t>
+      </w:r>
+      <w:proofErr w:type="spellStart"/>
+      <w:r>
+        <w:t>persistering</w:t>
+      </w:r>
+      <w:proofErr w:type="spellEnd"/>
+      <w:r>
+        <w:t xml:space="preserve"> af data indført ved hjælp af en SQL database. Dette er den en god og sikker måde at gemme data frem for f.eks. at gemme det i tekstfiler </w:t>
+      </w:r>
+      <w:sdt>
+        <w:sdtPr>
+          <w:id w:val="1077019611"/>
+          <w:citation/>
+        </w:sdtPr>
+        <w:sdtContent>
+          <w:r>
+            <w:fldChar w:fldCharType="begin"/>
+          </w:r>
+          <w:r>
+            <w:instrText xml:space="preserve"> CITATION Oli17 \l 1030 </w:instrText>
+          </w:r>
+          <w:r>
+            <w:fldChar w:fldCharType="separate"/>
+          </w:r>
+          <w:r>
+            <w:rPr>
+              <w:noProof/>
+            </w:rPr>
+            <w:t>[1]</w:t>
+          </w:r>
+          <w:r>
+            <w:fldChar w:fldCharType="end"/>
+          </w:r>
+        </w:sdtContent>
+      </w:sdt>
+      <w:r>
+        <w:t xml:space="preserve">. Det er også muligt at vælge en </w:t>
+      </w:r>
+      <w:proofErr w:type="spellStart"/>
+      <w:r>
+        <w:t>NoSQL</w:t>
+      </w:r>
+      <w:proofErr w:type="spellEnd"/>
+      <w:r>
+        <w:t xml:space="preserve"> løsning, som </w:t>
+      </w:r>
+      <w:proofErr w:type="spellStart"/>
+      <w:r>
+        <w:t>MongoDB</w:t>
+      </w:r>
+      <w:proofErr w:type="spellEnd"/>
+      <w:r>
+        <w:t xml:space="preserve">. </w:t>
+      </w:r>
+      <w:proofErr w:type="spellStart"/>
+      <w:r>
+        <w:t>NoSQL</w:t>
+      </w:r>
+      <w:proofErr w:type="spellEnd"/>
+      <w:r>
+        <w:t xml:space="preserve"> er en måde at gemme ustruktureret data, hvor data kan gemmes på mange måder. Det gør det meget anvendeligt i store agile projekter, hvor data hurtigt kan ændre sig</w:t>
+      </w:r>
+      <w:r>
+        <w:t xml:space="preserve"> </w:t>
+      </w:r>
+      <w:sdt>
+        <w:sdtPr>
+          <w:id w:val="-264156184"/>
+          <w:citation/>
+        </w:sdtPr>
+        <w:sdtContent>
+          <w:r>
+            <w:fldChar w:fldCharType="begin"/>
+          </w:r>
+          <w:r>
+            <w:instrText xml:space="preserve"> CITATION XPl18 \l 1030 </w:instrText>
+          </w:r>
+          <w:r>
+            <w:fldChar w:fldCharType="separate"/>
+          </w:r>
+          <w:r>
+            <w:rPr>
+              <w:noProof/>
+            </w:rPr>
+            <w:t>[5]</w:t>
+          </w:r>
+          <w:r>
+            <w:fldChar w:fldCharType="end"/>
+          </w:r>
+        </w:sdtContent>
+      </w:sdt>
+      <w:r>
+        <w:t xml:space="preserve">. I tilfældet af </w:t>
+      </w:r>
+      <w:proofErr w:type="spellStart"/>
+      <w:r>
+        <w:t>FeedbackApp</w:t>
+      </w:r>
+      <w:proofErr w:type="spellEnd"/>
+      <w:r>
+        <w:t xml:space="preserve"> er det ikke et stort og agilt projekt, og der ud over er udvikleren ikke erfaren med </w:t>
+      </w:r>
+      <w:proofErr w:type="spellStart"/>
+      <w:r>
+        <w:t>NoSQL</w:t>
+      </w:r>
+      <w:proofErr w:type="spellEnd"/>
+      <w:r>
+        <w:t xml:space="preserve">. Derfor var det umiddelbare valg SQL.  </w:t>
       </w:r>
     </w:p>
     <w:p>
-      <w:pPr>
-        <w:rPr>
-          <w:highlight w:val="yellow"/>
-        </w:rPr>
-      </w:pPr>
-      <w:r>
-        <w:rPr>
-          <w:highlight w:val="yellow"/>
-        </w:rPr>
-        <w:t xml:space="preserve">Jeg vil her gennemgå de skridt der mangler for at indføre persistering af data i en SQL database og kommunikation med databasen gennem Entity Framework Core 2.  </w:t>
+      <w:r>
+        <w:t xml:space="preserve">Til databasen og kommunikation med denne, er brugt SQL Server og </w:t>
+      </w:r>
+      <w:proofErr w:type="spellStart"/>
+      <w:r>
+        <w:t>Entity</w:t>
+      </w:r>
+      <w:proofErr w:type="spellEnd"/>
+      <w:r>
+        <w:t xml:space="preserve"> Framework Core 2. </w:t>
       </w:r>
     </w:p>
     <w:p>
       <w:r>
-        <w:rPr>
-          <w:highlight w:val="yellow"/>
-        </w:rPr>
-        <w:t>Først skal vi definere en context som vi kan kalde FeedbackContext, der nedarver fra DdContext. I denne context kan vi definere de models, der skal gemmes i databasen med DbSet&lt;model&gt; model. Derefter skal denne context registreres med dependency injection i startup klassen.</w:t>
-      </w:r>
+        <w:t xml:space="preserve">For at åbne kommunikation til databasen og opdatere entiteter er der defineret en </w:t>
+      </w:r>
+      <w:proofErr w:type="spellStart"/>
+      <w:r>
+        <w:rPr>
+          <w:rStyle w:val="KodeTegn"/>
+        </w:rPr>
+        <w:t>DbContext</w:t>
+      </w:r>
+      <w:proofErr w:type="spellEnd"/>
+      <w:r>
+        <w:t xml:space="preserve">, der hedder </w:t>
+      </w:r>
+      <w:proofErr w:type="spellStart"/>
+      <w:r>
+        <w:rPr>
+          <w:rStyle w:val="KodeTegn"/>
+        </w:rPr>
+        <w:t>Feedb</w:t>
+      </w:r>
+      <w:r>
+        <w:rPr>
+          <w:rStyle w:val="KodeTegn"/>
+        </w:rPr>
+        <w:t>ackContext</w:t>
+      </w:r>
+      <w:proofErr w:type="spellEnd"/>
+      <w:r>
+        <w:t xml:space="preserve">. I denne er der implementeret en </w:t>
+      </w:r>
+      <w:proofErr w:type="spellStart"/>
+      <w:r>
+        <w:t>DbSet</w:t>
+      </w:r>
+      <w:proofErr w:type="spellEnd"/>
       <w:r>
         <w:t xml:space="preserve"> </w:t>
       </w:r>
+      <w:proofErr w:type="spellStart"/>
+      <w:r>
+        <w:t>property</w:t>
+      </w:r>
+      <w:proofErr w:type="spellEnd"/>
+      <w:r>
+        <w:t xml:space="preserve"> for hver model/entitet i databasen. </w:t>
+      </w:r>
+      <w:r>
+        <w:t xml:space="preserve">Dernæst er </w:t>
+      </w:r>
+      <w:proofErr w:type="spellStart"/>
+      <w:r>
+        <w:t>DbContext</w:t>
+      </w:r>
+      <w:proofErr w:type="spellEnd"/>
+      <w:r>
+        <w:t xml:space="preserve"> registreret</w:t>
+      </w:r>
+      <w:r>
+        <w:t xml:space="preserve"> som en service med DI</w:t>
+      </w:r>
+      <w:r>
+        <w:t xml:space="preserve"> i startup </w:t>
+      </w:r>
+      <w:r>
+        <w:lastRenderedPageBreak/>
+        <w:t>klassen</w:t>
+      </w:r>
+      <w:r>
+        <w:t>,</w:t>
+      </w:r>
+      <w:r>
+        <w:t xml:space="preserve"> med </w:t>
+      </w:r>
+      <w:proofErr w:type="spellStart"/>
+      <w:r>
+        <w:t>connection</w:t>
+      </w:r>
+      <w:proofErr w:type="spellEnd"/>
+      <w:r>
+        <w:t xml:space="preserve"> </w:t>
+      </w:r>
+      <w:proofErr w:type="spellStart"/>
+      <w:r>
+        <w:t>string</w:t>
+      </w:r>
+      <w:proofErr w:type="spellEnd"/>
+      <w:r>
+        <w:t xml:space="preserve"> og database </w:t>
+      </w:r>
+      <w:proofErr w:type="spellStart"/>
+      <w:r>
+        <w:t>provider</w:t>
+      </w:r>
+      <w:proofErr w:type="spellEnd"/>
+      <w:r>
+        <w:t xml:space="preserve"> som parametre. Til sidst er der brugt Migrations til at lave databasen </w:t>
+      </w:r>
+      <w:sdt>
+        <w:sdtPr>
+          <w:id w:val="1305734918"/>
+          <w:citation/>
+        </w:sdtPr>
+        <w:sdtContent>
+          <w:r>
+            <w:fldChar w:fldCharType="begin"/>
+          </w:r>
+          <w:r>
+            <w:instrText xml:space="preserve"> CITATION Oli17 \l 1030 </w:instrText>
+          </w:r>
+          <w:r>
+            <w:fldChar w:fldCharType="separate"/>
+          </w:r>
+          <w:r>
+            <w:rPr>
+              <w:noProof/>
+            </w:rPr>
+            <w:t>[1]</w:t>
+          </w:r>
+          <w:r>
+            <w:fldChar w:fldCharType="end"/>
+          </w:r>
+        </w:sdtContent>
+      </w:sdt>
+      <w:sdt>
+        <w:sdtPr>
+          <w:id w:val="-677958671"/>
+          <w:citation/>
+        </w:sdtPr>
+        <w:sdtContent>
+          <w:r>
+            <w:fldChar w:fldCharType="begin"/>
+          </w:r>
+          <w:r>
+            <w:instrText xml:space="preserve"> CITATION Mic18 \l 1030 </w:instrText>
+          </w:r>
+          <w:r>
+            <w:fldChar w:fldCharType="separate"/>
+          </w:r>
+          <w:r>
+            <w:rPr>
+              <w:noProof/>
+            </w:rPr>
+            <w:t xml:space="preserve"> </w:t>
+          </w:r>
+          <w:r>
+            <w:rPr>
+              <w:noProof/>
+            </w:rPr>
+            <w:t>[6]</w:t>
+          </w:r>
+          <w:r>
+            <w:fldChar w:fldCharType="end"/>
+          </w:r>
+        </w:sdtContent>
+      </w:sdt>
+      <w:r>
+        <w:t xml:space="preserve"> . </w:t>
+      </w:r>
     </w:p>
-    <w:p/>
+    <w:p>
+      <w:r>
+        <w:t xml:space="preserve">I </w:t>
+      </w:r>
+      <w:proofErr w:type="spellStart"/>
+      <w:r>
+        <w:t>SurveyService</w:t>
+      </w:r>
+      <w:proofErr w:type="spellEnd"/>
+      <w:r>
+        <w:t xml:space="preserve"> kan man se, hvordan kommunikation med databasen foregår. </w:t>
+      </w:r>
+      <w:r>
+        <w:t xml:space="preserve">Her får servicen </w:t>
+      </w:r>
+      <w:proofErr w:type="spellStart"/>
+      <w:r>
+        <w:rPr>
+          <w:rStyle w:val="KodeTegn"/>
+        </w:rPr>
+        <w:t>dbContextOptions</w:t>
+      </w:r>
+      <w:proofErr w:type="spellEnd"/>
+      <w:r>
+        <w:t xml:space="preserve"> </w:t>
+      </w:r>
+      <w:r>
+        <w:t>ved DI</w:t>
+      </w:r>
+      <w:r>
+        <w:t xml:space="preserve"> i </w:t>
+      </w:r>
+      <w:proofErr w:type="spellStart"/>
+      <w:r>
+        <w:t>constructoren</w:t>
+      </w:r>
+      <w:proofErr w:type="spellEnd"/>
+      <w:r>
+        <w:t xml:space="preserve">, som så bruges når new </w:t>
+      </w:r>
+      <w:proofErr w:type="spellStart"/>
+      <w:r>
+        <w:t>FeedbackContext</w:t>
+      </w:r>
+      <w:proofErr w:type="spellEnd"/>
+      <w:r>
+        <w:t xml:space="preserve"> kaldes. </w:t>
+      </w:r>
+    </w:p>
+    <w:p>
+      <w:r>
+        <w:t xml:space="preserve"> </w:t>
+      </w:r>
+      <w:r>
+        <w:t xml:space="preserve"> </w:t>
+      </w:r>
+    </w:p>
     <w:p>
       <w:pPr>
         <w:pStyle w:val="Overskrift1"/>
       </w:pPr>
       <w:bookmarkStart w:id="38" w:name="_Ref514828390"/>
-      <w:bookmarkStart w:id="39" w:name="_Toc514960981"/>
-      <w:r>
-        <w:lastRenderedPageBreak/>
+      <w:bookmarkStart w:id="39" w:name="_Toc515127452"/>
+      <w:r>
         <w:t>Videreudvikling</w:t>
       </w:r>
       <w:bookmarkEnd w:id="38"/>
       <w:bookmarkEnd w:id="39"/>
+    </w:p>
+    <w:p>
+      <w:r>
+        <w:t>I d</w:t>
+      </w:r>
+      <w:r>
+        <w:t xml:space="preserve">ette afsnit vil jeg gennemgå den vigtigste </w:t>
+      </w:r>
+      <w:r>
+        <w:t xml:space="preserve">ting der mangler for at udviklingen af </w:t>
+      </w:r>
+      <w:proofErr w:type="spellStart"/>
+      <w:r>
+        <w:t>FeedbackApp</w:t>
+      </w:r>
+      <w:proofErr w:type="spellEnd"/>
+      <w:r>
+        <w:t xml:space="preserve"> er færdig. Det drejer sig om login. Så flere managers kan bruge appen og almindelige users kun kan besvare </w:t>
+      </w:r>
+      <w:proofErr w:type="spellStart"/>
+      <w:r>
+        <w:t>surveys</w:t>
+      </w:r>
+      <w:proofErr w:type="spellEnd"/>
+      <w:r>
+        <w:t xml:space="preserve">. </w:t>
+      </w:r>
     </w:p>
     <w:p>
       <w:pPr>
         <w:pStyle w:val="Overskrift2"/>
       </w:pPr>
-      <w:bookmarkStart w:id="40" w:name="_Toc514960983"/>
-      <w:bookmarkStart w:id="41" w:name="_Toc514960982"/>
+      <w:bookmarkStart w:id="40" w:name="_Toc515127453"/>
       <w:r>
         <w:t>Login</w:t>
       </w:r>
@@ -5339,24 +7279,336 @@
     </w:p>
     <w:p>
       <w:pPr>
-        <w:pStyle w:val="Overskrift2"/>
+        <w:pStyle w:val="Overskrift4"/>
       </w:pPr>
       <w:r>
-        <w:t xml:space="preserve">Fejlhåndtering </w:t>
-      </w:r>
+        <w:t xml:space="preserve">Identity </w:t>
+      </w:r>
+      <w:proofErr w:type="spellStart"/>
+      <w:r>
+        <w:t>configuration</w:t>
+      </w:r>
+      <w:proofErr w:type="spellEnd"/>
     </w:p>
-    <w:bookmarkEnd w:id="41"/>
+    <w:p>
+      <w:r>
+        <w:t xml:space="preserve">Login funktionalitet kan tilføjes forholdsvist enkelt ved at bruge </w:t>
+      </w:r>
+      <w:r>
+        <w:t>ASP.NET Core Identit</w:t>
+      </w:r>
+      <w:r>
+        <w:t xml:space="preserve">y. Jeg vil her kort gennemgå de skridt der mangler for at implementere login med Identity. </w:t>
+      </w:r>
+    </w:p>
+    <w:p>
+      <w:r>
+        <w:t xml:space="preserve">Først skal der defineres en bruger klasse og denne skal nedarve fra </w:t>
+      </w:r>
+      <w:proofErr w:type="spellStart"/>
+      <w:r>
+        <w:t>IdentityUser</w:t>
+      </w:r>
+      <w:proofErr w:type="spellEnd"/>
+      <w:r>
+        <w:t xml:space="preserve">. Det er muligt at undvære denne klasse og bare bruge </w:t>
+      </w:r>
+      <w:proofErr w:type="spellStart"/>
+      <w:r>
+        <w:t>IdentityUser</w:t>
+      </w:r>
+      <w:proofErr w:type="spellEnd"/>
+      <w:r>
+        <w:t xml:space="preserve"> direkte, men på denne måde er det muligt at tilføje flere properties brugeren, hvis vi får brug for det.</w:t>
+      </w:r>
+      <w:r>
+        <w:t xml:space="preserve"> </w:t>
+      </w:r>
+    </w:p>
+    <w:p>
+      <w:r>
+        <w:t xml:space="preserve">Herefter skal Identity registreres i vores services med </w:t>
+      </w:r>
+      <w:proofErr w:type="spellStart"/>
+      <w:proofErr w:type="gramStart"/>
+      <w:r>
+        <w:rPr>
+          <w:rStyle w:val="KodeTegn"/>
+        </w:rPr>
+        <w:t>AddIdentity</w:t>
+      </w:r>
+      <w:proofErr w:type="spellEnd"/>
+      <w:r>
+        <w:t>(</w:t>
+      </w:r>
+      <w:proofErr w:type="gramEnd"/>
+      <w:r>
+        <w:t xml:space="preserve">), </w:t>
+      </w:r>
+      <w:proofErr w:type="spellStart"/>
+      <w:r>
+        <w:rPr>
+          <w:rStyle w:val="KodeTegn"/>
+        </w:rPr>
+        <w:t>AddEntityFrameworkStores</w:t>
+      </w:r>
+      <w:proofErr w:type="spellEnd"/>
+      <w:r>
+        <w:t xml:space="preserve">() og </w:t>
+      </w:r>
+      <w:proofErr w:type="spellStart"/>
+      <w:r>
+        <w:rPr>
+          <w:rStyle w:val="KodeTegn"/>
+        </w:rPr>
+        <w:t>AddDefaultTokenProviders</w:t>
+      </w:r>
+      <w:proofErr w:type="spellEnd"/>
+      <w:r>
+        <w:t xml:space="preserve">(). De to sidste </w:t>
+      </w:r>
+      <w:r>
+        <w:t xml:space="preserve">fortæller at vi vil bruge </w:t>
+      </w:r>
+      <w:proofErr w:type="spellStart"/>
+      <w:r>
+        <w:t>Entity</w:t>
+      </w:r>
+      <w:proofErr w:type="spellEnd"/>
+      <w:r>
+        <w:t xml:space="preserve"> Framework til at gemme vores data og at vi vil bruge default </w:t>
+      </w:r>
+      <w:proofErr w:type="spellStart"/>
+      <w:r>
+        <w:t>token</w:t>
+      </w:r>
+      <w:proofErr w:type="spellEnd"/>
+      <w:r>
+        <w:t xml:space="preserve"> </w:t>
+      </w:r>
+      <w:proofErr w:type="spellStart"/>
+      <w:r>
+        <w:t>providers</w:t>
+      </w:r>
+      <w:proofErr w:type="spellEnd"/>
+      <w:r>
+        <w:t xml:space="preserve">. I </w:t>
+      </w:r>
+      <w:proofErr w:type="spellStart"/>
+      <w:r>
+        <w:t>Configure</w:t>
+      </w:r>
+      <w:proofErr w:type="spellEnd"/>
+      <w:r>
+        <w:t xml:space="preserve"> metoden skal </w:t>
+      </w:r>
+      <w:proofErr w:type="spellStart"/>
+      <w:r>
+        <w:t>middlewaren</w:t>
+      </w:r>
+      <w:proofErr w:type="spellEnd"/>
+      <w:r>
+        <w:t xml:space="preserve"> </w:t>
+      </w:r>
+      <w:proofErr w:type="spellStart"/>
+      <w:proofErr w:type="gramStart"/>
+      <w:r>
+        <w:rPr>
+          <w:rStyle w:val="KodeTegn"/>
+        </w:rPr>
+        <w:t>UseIdentity</w:t>
+      </w:r>
+      <w:proofErr w:type="spellEnd"/>
+      <w:r>
+        <w:t>(</w:t>
+      </w:r>
+      <w:proofErr w:type="gramEnd"/>
+      <w:r>
+        <w:t xml:space="preserve">) tilføjes. Til sidst skal </w:t>
+      </w:r>
+      <w:proofErr w:type="spellStart"/>
+      <w:r>
+        <w:t>FeedbackContext</w:t>
+      </w:r>
+      <w:proofErr w:type="spellEnd"/>
+      <w:r>
+        <w:t xml:space="preserve"> nedarve fra </w:t>
+      </w:r>
+      <w:proofErr w:type="spellStart"/>
+      <w:r>
+        <w:t>IdentityDbContext</w:t>
+      </w:r>
+      <w:proofErr w:type="spellEnd"/>
+      <w:r>
+        <w:t xml:space="preserve">. </w:t>
+      </w:r>
+    </w:p>
+    <w:p>
+      <w:r>
+        <w:t xml:space="preserve">Det er nu muligt at bruge </w:t>
+      </w:r>
+      <w:proofErr w:type="spellStart"/>
+      <w:r>
+        <w:t>Authorize</w:t>
+      </w:r>
+      <w:proofErr w:type="spellEnd"/>
+      <w:r>
+        <w:t xml:space="preserve"> attributten i en controller til at kræve login. </w:t>
+      </w:r>
+    </w:p>
     <w:p>
       <w:pPr>
-        <w:pStyle w:val="Overskrift2"/>
+        <w:pStyle w:val="Overskrift4"/>
       </w:pPr>
+      <w:r>
+        <w:t>Login side</w:t>
+      </w:r>
     </w:p>
     <w:p>
       <w:r>
+        <w:t xml:space="preserve">Efter </w:t>
+      </w:r>
+      <w:proofErr w:type="spellStart"/>
+      <w:r>
+        <w:t>configurationen</w:t>
+      </w:r>
+      <w:proofErr w:type="spellEnd"/>
+      <w:r>
+        <w:t xml:space="preserve"> vil man blive sendt videre til en login side /</w:t>
+      </w:r>
+      <w:proofErr w:type="spellStart"/>
+      <w:r>
+        <w:t>Account</w:t>
+      </w:r>
+      <w:proofErr w:type="spellEnd"/>
+      <w:r>
+        <w:t>/Login</w:t>
+      </w:r>
+      <w:r>
+        <w:t>, hvis man rammer en controller action der er dekoreret med [</w:t>
+      </w:r>
+      <w:proofErr w:type="spellStart"/>
+      <w:r>
+        <w:t>Authorize</w:t>
+      </w:r>
+      <w:proofErr w:type="spellEnd"/>
+      <w:r>
+        <w:t xml:space="preserve">]. Der mangler altså at blive lavet en login side og noget der kan styre login og </w:t>
+      </w:r>
+      <w:proofErr w:type="spellStart"/>
+      <w:r>
+        <w:t>logout</w:t>
+      </w:r>
+      <w:proofErr w:type="spellEnd"/>
+      <w:r>
+        <w:t xml:space="preserve">. </w:t>
+      </w:r>
+    </w:p>
+    <w:p>
+      <w:r>
+        <w:t xml:space="preserve">Til dette formål kan man bruge Identitys to services </w:t>
+      </w:r>
+      <w:proofErr w:type="spellStart"/>
+      <w:r>
+        <w:t>UserManager</w:t>
+      </w:r>
+      <w:proofErr w:type="spellEnd"/>
+      <w:r>
+        <w:t xml:space="preserve"> og </w:t>
+      </w:r>
+      <w:proofErr w:type="spellStart"/>
+      <w:r>
+        <w:t>SignInManager</w:t>
+      </w:r>
+      <w:proofErr w:type="spellEnd"/>
+      <w:r>
+        <w:t xml:space="preserve">. </w:t>
+      </w:r>
+      <w:proofErr w:type="spellStart"/>
+      <w:r>
+        <w:t>UserManager</w:t>
+      </w:r>
+      <w:proofErr w:type="spellEnd"/>
+      <w:r>
+        <w:t xml:space="preserve"> understøtter ting som at oprette en bruger og sætte password. </w:t>
+      </w:r>
+      <w:proofErr w:type="spellStart"/>
+      <w:r>
+        <w:t>SignInManager</w:t>
+      </w:r>
+      <w:proofErr w:type="spellEnd"/>
+      <w:r>
+        <w:t xml:space="preserve"> styrer ting forbundet med login, som f.eks. </w:t>
+      </w:r>
+      <w:proofErr w:type="spellStart"/>
+      <w:r>
+        <w:t>authentication</w:t>
+      </w:r>
+      <w:proofErr w:type="spellEnd"/>
+      <w:r>
+        <w:t xml:space="preserve"> cookies. </w:t>
+      </w:r>
+    </w:p>
+    <w:p>
+      <w:r>
+        <w:t xml:space="preserve">Her fra skal der laves en </w:t>
+      </w:r>
+      <w:proofErr w:type="spellStart"/>
+      <w:r>
+        <w:t>AccountController</w:t>
+      </w:r>
+      <w:proofErr w:type="spellEnd"/>
+      <w:r>
+        <w:t xml:space="preserve"> med login action og register action</w:t>
+      </w:r>
+      <w:r>
+        <w:t xml:space="preserve">, en </w:t>
+      </w:r>
+      <w:proofErr w:type="spellStart"/>
+      <w:r>
+        <w:t>LoginModel</w:t>
+      </w:r>
+      <w:proofErr w:type="spellEnd"/>
+      <w:r>
+        <w:t xml:space="preserve"> og et View til login siden</w:t>
+      </w:r>
+      <w:r>
+        <w:t xml:space="preserve"> og et View til register siden</w:t>
+      </w:r>
+      <w:r>
+        <w:t xml:space="preserve">. </w:t>
+      </w:r>
+      <w:proofErr w:type="spellStart"/>
+      <w:r>
+        <w:t>AccountControlleren</w:t>
+      </w:r>
+      <w:proofErr w:type="spellEnd"/>
+      <w:r>
+        <w:t xml:space="preserve"> skal gøre brug af de to services </w:t>
+      </w:r>
+      <w:proofErr w:type="spellStart"/>
+      <w:r>
+        <w:t>UserManager</w:t>
+      </w:r>
+      <w:proofErr w:type="spellEnd"/>
+      <w:r>
+        <w:t xml:space="preserve"> og </w:t>
+      </w:r>
+      <w:proofErr w:type="spellStart"/>
+      <w:r>
+        <w:t>SignInManager</w:t>
+      </w:r>
+      <w:proofErr w:type="spellEnd"/>
+      <w:r>
+        <w:t xml:space="preserve"> til at oprette brugere og til at styre login. </w:t>
+      </w:r>
+      <w:bookmarkStart w:id="41" w:name="_GoBack"/>
+      <w:bookmarkEnd w:id="41"/>
+      <w:r>
         <w:br w:type="page"/>
       </w:r>
     </w:p>
-    <w:bookmarkStart w:id="42" w:name="_Toc514960984" w:displacedByCustomXml="next"/>
+    <w:bookmarkStart w:id="42" w:name="_Toc515127455" w:displacedByCustomXml="next"/>
     <w:sdt>
       <w:sdtPr>
         <w:rPr>
@@ -5372,7 +7624,6 @@
           <w:docPartUnique/>
         </w:docPartObj>
       </w:sdtPr>
-      <w:sdtEndPr/>
       <w:sdtContent>
         <w:p>
           <w:pPr>
@@ -5388,7 +7639,6 @@
             <w:id w:val="-573587230"/>
             <w:bibliography/>
           </w:sdtPr>
-          <w:sdtEndPr/>
           <w:sdtContent>
             <w:p>
               <w:pPr>
@@ -5466,9 +7716,15 @@
                     <w:r>
                       <w:rPr>
                         <w:noProof/>
+                      </w:rPr>
+                      <w:t xml:space="preserve">J. D. Oliveira og M. Bruchet, Learning ASP.NET Core </w:t>
+                    </w:r>
+                    <w:r>
+                      <w:rPr>
+                        <w:noProof/>
                         <w:lang w:val="en-US"/>
                       </w:rPr>
-                      <w:t xml:space="preserve">J. D. Oliveira og M. Bruchet, Learning ASP.NET Core 2.0, Packt Publishing, 2017. </w:t>
+                      <w:t xml:space="preserve">2.0, Packt Publishing, 2017. </w:t>
                     </w:r>
                   </w:p>
                 </w:tc>
@@ -5652,7 +7908,7 @@
     </w:sdt>
     <w:p/>
     <w:sectPr>
-      <w:footerReference w:type="default" r:id="rId17"/>
+      <w:footerReference w:type="default" r:id="rId16"/>
       <w:pgSz w:w="11906" w:h="16838"/>
       <w:pgMar w:top="1701" w:right="1134" w:bottom="1701" w:left="1134" w:header="708" w:footer="708" w:gutter="0"/>
       <w:cols w:space="708"/>
@@ -5697,7 +7953,6 @@
         <w:docPartUnique/>
       </w:docPartObj>
     </w:sdtPr>
-    <w:sdtEndPr/>
     <w:sdtContent>
       <w:p>
         <w:pPr>
@@ -5716,7 +7971,7 @@
           <w:rPr>
             <w:noProof/>
           </w:rPr>
-          <w:t>11</w:t>
+          <w:t>13</w:t>
         </w:r>
         <w:r>
           <w:fldChar w:fldCharType="end"/>
@@ -5846,6 +8101,119 @@
     </w:lvl>
   </w:abstractNum>
   <w:abstractNum w:abstractNumId="1" w15:restartNumberingAfterBreak="0">
+    <w:nsid w:val="366170A9"/>
+    <w:multiLevelType w:val="hybridMultilevel"/>
+    <w:tmpl w:val="A74EE242"/>
+    <w:lvl w:ilvl="0" w:tplc="04060001">
+      <w:start w:val="1"/>
+      <w:numFmt w:val="bullet"/>
+      <w:lvlText w:val=""/>
+      <w:lvlJc w:val="left"/>
+      <w:pPr>
+        <w:ind w:left="720" w:hanging="360"/>
+      </w:pPr>
+      <w:rPr>
+        <w:rFonts w:ascii="Symbol" w:hAnsi="Symbol" w:hint="default"/>
+      </w:rPr>
+    </w:lvl>
+    <w:lvl w:ilvl="1" w:tplc="04060003" w:tentative="1">
+      <w:start w:val="1"/>
+      <w:numFmt w:val="bullet"/>
+      <w:lvlText w:val="o"/>
+      <w:lvlJc w:val="left"/>
+      <w:pPr>
+        <w:ind w:left="1440" w:hanging="360"/>
+      </w:pPr>
+      <w:rPr>
+        <w:rFonts w:ascii="Courier New" w:hAnsi="Courier New" w:cs="Courier New" w:hint="default"/>
+      </w:rPr>
+    </w:lvl>
+    <w:lvl w:ilvl="2" w:tplc="04060005" w:tentative="1">
+      <w:start w:val="1"/>
+      <w:numFmt w:val="bullet"/>
+      <w:lvlText w:val=""/>
+      <w:lvlJc w:val="left"/>
+      <w:pPr>
+        <w:ind w:left="2160" w:hanging="360"/>
+      </w:pPr>
+      <w:rPr>
+        <w:rFonts w:ascii="Wingdings" w:hAnsi="Wingdings" w:hint="default"/>
+      </w:rPr>
+    </w:lvl>
+    <w:lvl w:ilvl="3" w:tplc="04060001" w:tentative="1">
+      <w:start w:val="1"/>
+      <w:numFmt w:val="bullet"/>
+      <w:lvlText w:val=""/>
+      <w:lvlJc w:val="left"/>
+      <w:pPr>
+        <w:ind w:left="2880" w:hanging="360"/>
+      </w:pPr>
+      <w:rPr>
+        <w:rFonts w:ascii="Symbol" w:hAnsi="Symbol" w:hint="default"/>
+      </w:rPr>
+    </w:lvl>
+    <w:lvl w:ilvl="4" w:tplc="04060003" w:tentative="1">
+      <w:start w:val="1"/>
+      <w:numFmt w:val="bullet"/>
+      <w:lvlText w:val="o"/>
+      <w:lvlJc w:val="left"/>
+      <w:pPr>
+        <w:ind w:left="3600" w:hanging="360"/>
+      </w:pPr>
+      <w:rPr>
+        <w:rFonts w:ascii="Courier New" w:hAnsi="Courier New" w:cs="Courier New" w:hint="default"/>
+      </w:rPr>
+    </w:lvl>
+    <w:lvl w:ilvl="5" w:tplc="04060005" w:tentative="1">
+      <w:start w:val="1"/>
+      <w:numFmt w:val="bullet"/>
+      <w:lvlText w:val=""/>
+      <w:lvlJc w:val="left"/>
+      <w:pPr>
+        <w:ind w:left="4320" w:hanging="360"/>
+      </w:pPr>
+      <w:rPr>
+        <w:rFonts w:ascii="Wingdings" w:hAnsi="Wingdings" w:hint="default"/>
+      </w:rPr>
+    </w:lvl>
+    <w:lvl w:ilvl="6" w:tplc="04060001" w:tentative="1">
+      <w:start w:val="1"/>
+      <w:numFmt w:val="bullet"/>
+      <w:lvlText w:val=""/>
+      <w:lvlJc w:val="left"/>
+      <w:pPr>
+        <w:ind w:left="5040" w:hanging="360"/>
+      </w:pPr>
+      <w:rPr>
+        <w:rFonts w:ascii="Symbol" w:hAnsi="Symbol" w:hint="default"/>
+      </w:rPr>
+    </w:lvl>
+    <w:lvl w:ilvl="7" w:tplc="04060003" w:tentative="1">
+      <w:start w:val="1"/>
+      <w:numFmt w:val="bullet"/>
+      <w:lvlText w:val="o"/>
+      <w:lvlJc w:val="left"/>
+      <w:pPr>
+        <w:ind w:left="5760" w:hanging="360"/>
+      </w:pPr>
+      <w:rPr>
+        <w:rFonts w:ascii="Courier New" w:hAnsi="Courier New" w:cs="Courier New" w:hint="default"/>
+      </w:rPr>
+    </w:lvl>
+    <w:lvl w:ilvl="8" w:tplc="04060005" w:tentative="1">
+      <w:start w:val="1"/>
+      <w:numFmt w:val="bullet"/>
+      <w:lvlText w:val=""/>
+      <w:lvlJc w:val="left"/>
+      <w:pPr>
+        <w:ind w:left="6480" w:hanging="360"/>
+      </w:pPr>
+      <w:rPr>
+        <w:rFonts w:ascii="Wingdings" w:hAnsi="Wingdings" w:hint="default"/>
+      </w:rPr>
+    </w:lvl>
+  </w:abstractNum>
+  <w:abstractNum w:abstractNumId="2" w15:restartNumberingAfterBreak="0">
     <w:nsid w:val="4A003053"/>
     <w:multiLevelType w:val="hybridMultilevel"/>
     <w:tmpl w:val="5A7A8C42"/>
@@ -5934,7 +8302,7 @@
       </w:pPr>
     </w:lvl>
   </w:abstractNum>
-  <w:abstractNum w:abstractNumId="2" w15:restartNumberingAfterBreak="0">
+  <w:abstractNum w:abstractNumId="3" w15:restartNumberingAfterBreak="0">
     <w:nsid w:val="642D61B6"/>
     <w:multiLevelType w:val="hybridMultilevel"/>
     <w:tmpl w:val="95AEBCAE"/>
@@ -6023,7 +8391,7 @@
       </w:pPr>
     </w:lvl>
   </w:abstractNum>
-  <w:abstractNum w:abstractNumId="3" w15:restartNumberingAfterBreak="0">
+  <w:abstractNum w:abstractNumId="4" w15:restartNumberingAfterBreak="0">
     <w:nsid w:val="7DFD1B40"/>
     <w:multiLevelType w:val="hybridMultilevel"/>
     <w:tmpl w:val="1D8C0BD6"/>
@@ -6167,13 +8535,16 @@
     <w:abstractNumId w:val="0"/>
   </w:num>
   <w:num w:numId="11">
+    <w:abstractNumId w:val="3"/>
+  </w:num>
+  <w:num w:numId="12">
     <w:abstractNumId w:val="2"/>
   </w:num>
-  <w:num w:numId="12">
+  <w:num w:numId="13">
+    <w:abstractNumId w:val="4"/>
+  </w:num>
+  <w:num w:numId="14">
     <w:abstractNumId w:val="1"/>
-  </w:num>
-  <w:num w:numId="13">
-    <w:abstractNumId w:val="3"/>
   </w:num>
 </w:numbering>
 </file>
@@ -6786,7 +9157,6 @@
   <w:style w:type="character" w:default="1" w:styleId="Standardskrifttypeiafsnit">
     <w:name w:val="Default Paragraph Font"/>
     <w:uiPriority w:val="1"/>
-    <w:semiHidden/>
     <w:unhideWhenUsed/>
   </w:style>
   <w:style w:type="table" w:default="1" w:styleId="Tabel-Normal">
@@ -7366,6 +9736,32 @@
       <w:sz w:val="22"/>
     </w:rPr>
   </w:style>
+  <w:style w:type="paragraph" w:customStyle="1" w:styleId="Kode">
+    <w:name w:val="Kode"/>
+    <w:basedOn w:val="Normal"/>
+    <w:next w:val="Normal"/>
+    <w:link w:val="KodeTegn"/>
+    <w:qFormat/>
+    <w:rsid w:val="00FF451C"/>
+    <w:rPr>
+      <w:rFonts w:ascii="Consolas" w:hAnsi="Consolas" w:cs="Consolas"/>
+      <w:color w:val="000000"/>
+      <w:sz w:val="19"/>
+      <w:szCs w:val="19"/>
+    </w:rPr>
+  </w:style>
+  <w:style w:type="character" w:customStyle="1" w:styleId="KodeTegn">
+    <w:name w:val="Kode Tegn"/>
+    <w:basedOn w:val="Standardskrifttypeiafsnit"/>
+    <w:link w:val="Kode"/>
+    <w:rsid w:val="00FF451C"/>
+    <w:rPr>
+      <w:rFonts w:ascii="Consolas" w:hAnsi="Consolas" w:cs="Consolas"/>
+      <w:color w:val="000000"/>
+      <w:sz w:val="19"/>
+      <w:szCs w:val="19"/>
+    </w:rPr>
+  </w:style>
 </w:styles>
 </file>
 
@@ -7711,11 +10107,43 @@
     <b:DayAccessed>22</b:DayAccessed>
     <b:RefOrder>2</b:RefOrder>
   </b:Source>
+  <b:Source>
+    <b:Tag>XPl18</b:Tag>
+    <b:SourceType>InternetSite</b:SourceType>
+    <b:Guid>{942E3C42-C50D-4676-8908-6DBBCD4986F0}</b:Guid>
+    <b:Author>
+      <b:Author>
+        <b:Corporate>XPlentyBlog</b:Corporate>
+      </b:Author>
+    </b:Author>
+    <b:Title>The SQL vs NoSQL Difference: MySQL vs MongoDB</b:Title>
+    <b:YearAccessed>2018</b:YearAccessed>
+    <b:MonthAccessed>maj</b:MonthAccessed>
+    <b:DayAccessed>26</b:DayAccessed>
+    <b:URL>https://medium.com/xplenty-blog/the-sql-vs-nosql-difference-mysql-vs-mongodb-32c9980e67b2</b:URL>
+    <b:RefOrder>5</b:RefOrder>
+  </b:Source>
+  <b:Source>
+    <b:Tag>Mic18</b:Tag>
+    <b:SourceType>InternetSite</b:SourceType>
+    <b:Guid>{4151421A-2569-4AF6-B376-3A626C41988D}</b:Guid>
+    <b:Author>
+      <b:Author>
+        <b:Corporate>Microsoft documentation</b:Corporate>
+      </b:Author>
+    </b:Author>
+    <b:Title>Getting Started with EF Core on ASP.NET Core with a New database</b:Title>
+    <b:YearAccessed>2018</b:YearAccessed>
+    <b:MonthAccessed>maj</b:MonthAccessed>
+    <b:DayAccessed>25</b:DayAccessed>
+    <b:URL>https://docs.microsoft.com/en-us/ef/core/get-started/aspnetcore/new-db</b:URL>
+    <b:RefOrder>6</b:RefOrder>
+  </b:Source>
 </b:Sources>
 </file>
 
 <file path=customXml/itemProps1.xml><?xml version="1.0" encoding="utf-8"?>
-<ds:datastoreItem xmlns:ds="http://schemas.openxmlformats.org/officeDocument/2006/customXml" ds:itemID="{254FEA74-A30D-4151-888A-1AA40F12AE52}">
+<ds:datastoreItem xmlns:ds="http://schemas.openxmlformats.org/officeDocument/2006/customXml" ds:itemID="{5E6CC606-0D6F-47A0-BE8A-CADE19E39DC6}">
   <ds:schemaRefs>
     <ds:schemaRef ds:uri="http://schemas.openxmlformats.org/officeDocument/2006/bibliography"/>
   </ds:schemaRefs>

</xml_diff>